<commit_message>
made some changes on the progress report. Messages is not visible on the /admin
</commit_message>
<xml_diff>
--- a/documents/Project 2 Progress- Report 1.docx
+++ b/documents/Project 2 Progress- Report 1.docx
@@ -4,9 +4,9 @@
   <w:body>
     <w:tbl>
       <w:tblPr>
-        <w:tblStyle w:val="Grilledutableau"/>
+        <w:tblStyle w:val="TableGrid"/>
         <w:tblpPr w:leftFromText="180" w:rightFromText="180" w:horzAnchor="margin" w:tblpY="720"/>
-        <w:tblW w:w="9493" w:type="dxa"/>
+        <w:tblW w:w="9776" w:type="dxa"/>
         <w:tblLayout w:type="fixed"/>
         <w:tblLook w:val="04A0" w:firstRow="1" w:lastRow="0" w:firstColumn="1" w:lastColumn="0" w:noHBand="0" w:noVBand="1"/>
       </w:tblPr>
@@ -14,11 +14,11 @@
         <w:gridCol w:w="704"/>
         <w:gridCol w:w="1559"/>
         <w:gridCol w:w="1701"/>
-        <w:gridCol w:w="709"/>
+        <w:gridCol w:w="851"/>
         <w:gridCol w:w="992"/>
         <w:gridCol w:w="709"/>
         <w:gridCol w:w="1418"/>
-        <w:gridCol w:w="567"/>
+        <w:gridCol w:w="708"/>
         <w:gridCol w:w="1134"/>
       </w:tblGrid>
       <w:tr>
@@ -65,33 +65,33 @@
         </w:tc>
         <w:tc>
           <w:tcPr>
+            <w:tcW w:w="851" w:type="dxa"/>
+            <w:shd w:val="clear" w:color="auto" w:fill="4472C4" w:themeFill="accent1"/>
+          </w:tcPr>
+          <w:p>
+            <w:r>
+              <w:t>Assignee</w:t>
+            </w:r>
+          </w:p>
+        </w:tc>
+        <w:tc>
+          <w:tcPr>
+            <w:tcW w:w="992" w:type="dxa"/>
+            <w:shd w:val="clear" w:color="auto" w:fill="4472C4" w:themeFill="accent1"/>
+          </w:tcPr>
+          <w:p>
+            <w:r>
+              <w:t>Start Date</w:t>
+            </w:r>
+          </w:p>
+        </w:tc>
+        <w:tc>
+          <w:tcPr>
             <w:tcW w:w="709" w:type="dxa"/>
             <w:shd w:val="clear" w:color="auto" w:fill="4472C4" w:themeFill="accent1"/>
           </w:tcPr>
           <w:p>
             <w:r>
-              <w:t>Assignee</w:t>
-            </w:r>
-          </w:p>
-        </w:tc>
-        <w:tc>
-          <w:tcPr>
-            <w:tcW w:w="992" w:type="dxa"/>
-            <w:shd w:val="clear" w:color="auto" w:fill="4472C4" w:themeFill="accent1"/>
-          </w:tcPr>
-          <w:p>
-            <w:r>
-              <w:t>Start Date</w:t>
-            </w:r>
-          </w:p>
-        </w:tc>
-        <w:tc>
-          <w:tcPr>
-            <w:tcW w:w="709" w:type="dxa"/>
-            <w:shd w:val="clear" w:color="auto" w:fill="4472C4" w:themeFill="accent1"/>
-          </w:tcPr>
-          <w:p>
-            <w:r>
               <w:t>Duration</w:t>
             </w:r>
           </w:p>
@@ -109,7 +109,7 @@
         </w:tc>
         <w:tc>
           <w:tcPr>
-            <w:tcW w:w="567" w:type="dxa"/>
+            <w:tcW w:w="708" w:type="dxa"/>
             <w:shd w:val="clear" w:color="auto" w:fill="4472C4" w:themeFill="accent1"/>
           </w:tcPr>
           <w:p>
@@ -167,129 +167,7 @@
             <w:hyperlink r:id="rId4" w:history="1">
               <w:r>
                 <w:rPr>
-                  <w:rStyle w:val="Lienhypertexte"/>
-                </w:rPr>
-                <w:t>https://gitlab.com/ve</w:t>
-              </w:r>
-              <w:r>
-                <w:rPr>
-                  <w:rStyle w:val="Lienhypertexte"/>
-                </w:rPr>
-                <w:t>r</w:t>
-              </w:r>
-              <w:r>
-                <w:rPr>
-                  <w:rStyle w:val="Lienhypertexte"/>
-                </w:rPr>
-                <w:t>onika.pontolillo/python-project2/-/commit/4b4e773a820faa9268b1623f0f1ebe5e20dd8f31</w:t>
-              </w:r>
-            </w:hyperlink>
-          </w:p>
-          <w:p/>
-        </w:tc>
-        <w:tc>
-          <w:tcPr>
-            <w:tcW w:w="709" w:type="dxa"/>
-            <w:shd w:val="clear" w:color="auto" w:fill="B4C6E7" w:themeFill="accent1" w:themeFillTint="66"/>
-          </w:tcPr>
-          <w:p>
-            <w:r>
-              <w:t>Dan</w:t>
-            </w:r>
-          </w:p>
-        </w:tc>
-        <w:tc>
-          <w:tcPr>
-            <w:tcW w:w="992" w:type="dxa"/>
-            <w:shd w:val="clear" w:color="auto" w:fill="B4C6E7" w:themeFill="accent1" w:themeFillTint="66"/>
-          </w:tcPr>
-          <w:p>
-            <w:r>
-              <w:t>April 17</w:t>
-            </w:r>
-          </w:p>
-        </w:tc>
-        <w:tc>
-          <w:tcPr>
-            <w:tcW w:w="709" w:type="dxa"/>
-            <w:shd w:val="clear" w:color="auto" w:fill="B4C6E7" w:themeFill="accent1" w:themeFillTint="66"/>
-          </w:tcPr>
-          <w:p>
-            <w:r>
-              <w:t>1h</w:t>
-            </w:r>
-          </w:p>
-        </w:tc>
-        <w:tc>
-          <w:tcPr>
-            <w:tcW w:w="1418" w:type="dxa"/>
-            <w:shd w:val="clear" w:color="auto" w:fill="B4C6E7" w:themeFill="accent1" w:themeFillTint="66"/>
-          </w:tcPr>
-          <w:p>
-            <w:r>
-              <w:t>Couldn’t encrypt the password</w:t>
-            </w:r>
-          </w:p>
-        </w:tc>
-        <w:tc>
-          <w:tcPr>
-            <w:tcW w:w="567" w:type="dxa"/>
-            <w:shd w:val="clear" w:color="auto" w:fill="B4C6E7" w:themeFill="accent1" w:themeFillTint="66"/>
-          </w:tcPr>
-          <w:p>
-            <w:r>
-              <w:t>8</w:t>
-            </w:r>
-            <w:r>
-              <w:t>0%</w:t>
-            </w:r>
-          </w:p>
-        </w:tc>
-        <w:tc>
-          <w:tcPr>
-            <w:tcW w:w="1134" w:type="dxa"/>
-            <w:shd w:val="clear" w:color="auto" w:fill="B4C6E7" w:themeFill="accent1" w:themeFillTint="66"/>
-          </w:tcPr>
-          <w:p>
-            <w:r>
-              <w:t>In the database</w:t>
-            </w:r>
-          </w:p>
-        </w:tc>
-      </w:tr>
-      <w:tr>
-        <w:tc>
-          <w:tcPr>
-            <w:tcW w:w="704" w:type="dxa"/>
-            <w:shd w:val="clear" w:color="auto" w:fill="B4C6E7" w:themeFill="accent1" w:themeFillTint="66"/>
-          </w:tcPr>
-          <w:p>
-            <w:r>
-              <w:t>T2</w:t>
-            </w:r>
-          </w:p>
-        </w:tc>
-        <w:tc>
-          <w:tcPr>
-            <w:tcW w:w="1559" w:type="dxa"/>
-            <w:shd w:val="clear" w:color="auto" w:fill="B4C6E7" w:themeFill="accent1" w:themeFillTint="66"/>
-          </w:tcPr>
-          <w:p>
-            <w:r>
-              <w:t>View for Creating an account using the model created earlier</w:t>
-            </w:r>
-          </w:p>
-        </w:tc>
-        <w:tc>
-          <w:tcPr>
-            <w:tcW w:w="1701" w:type="dxa"/>
-            <w:shd w:val="clear" w:color="auto" w:fill="B4C6E7" w:themeFill="accent1" w:themeFillTint="66"/>
-          </w:tcPr>
-          <w:p>
-            <w:hyperlink r:id="rId5" w:history="1">
-              <w:r>
-                <w:rPr>
-                  <w:rStyle w:val="Lienhypertexte"/>
+                  <w:rStyle w:val="Hyperlink"/>
                 </w:rPr>
                 <w:t>https://gitlab.com/veronika.pontolillo/python-project2/-/commit/4b4e773a820faa9268b1623f0f1ebe5e20dd8f31</w:t>
               </w:r>
@@ -299,34 +177,34 @@
         </w:tc>
         <w:tc>
           <w:tcPr>
+            <w:tcW w:w="851" w:type="dxa"/>
+            <w:shd w:val="clear" w:color="auto" w:fill="B4C6E7" w:themeFill="accent1" w:themeFillTint="66"/>
+          </w:tcPr>
+          <w:p>
+            <w:r>
+              <w:t>Dan</w:t>
+            </w:r>
+          </w:p>
+        </w:tc>
+        <w:tc>
+          <w:tcPr>
+            <w:tcW w:w="992" w:type="dxa"/>
+            <w:shd w:val="clear" w:color="auto" w:fill="B4C6E7" w:themeFill="accent1" w:themeFillTint="66"/>
+          </w:tcPr>
+          <w:p>
+            <w:r>
+              <w:t>April 17</w:t>
+            </w:r>
+          </w:p>
+        </w:tc>
+        <w:tc>
+          <w:tcPr>
             <w:tcW w:w="709" w:type="dxa"/>
             <w:shd w:val="clear" w:color="auto" w:fill="B4C6E7" w:themeFill="accent1" w:themeFillTint="66"/>
           </w:tcPr>
           <w:p>
             <w:r>
-              <w:t>Dan</w:t>
-            </w:r>
-          </w:p>
-        </w:tc>
-        <w:tc>
-          <w:tcPr>
-            <w:tcW w:w="992" w:type="dxa"/>
-            <w:shd w:val="clear" w:color="auto" w:fill="B4C6E7" w:themeFill="accent1" w:themeFillTint="66"/>
-          </w:tcPr>
-          <w:p>
-            <w:r>
-              <w:t>April 17</w:t>
-            </w:r>
-          </w:p>
-        </w:tc>
-        <w:tc>
-          <w:tcPr>
-            <w:tcW w:w="709" w:type="dxa"/>
-            <w:shd w:val="clear" w:color="auto" w:fill="B4C6E7" w:themeFill="accent1" w:themeFillTint="66"/>
-          </w:tcPr>
-          <w:p>
-            <w:r>
-              <w:t>3h</w:t>
+              <w:t>1h</w:t>
             </w:r>
           </w:p>
         </w:tc>
@@ -337,21 +215,21 @@
           </w:tcPr>
           <w:p>
             <w:r>
-              <w:t>Difficulty using POST with the form to take input from user</w:t>
-            </w:r>
-            <w:r>
-              <w:t>. Difficulty redirecting to another page</w:t>
-            </w:r>
-          </w:p>
-        </w:tc>
-        <w:tc>
-          <w:tcPr>
-            <w:tcW w:w="567" w:type="dxa"/>
-            <w:shd w:val="clear" w:color="auto" w:fill="B4C6E7" w:themeFill="accent1" w:themeFillTint="66"/>
-          </w:tcPr>
-          <w:p>
-            <w:r>
-              <w:t>100%</w:t>
+              <w:t>Couldn’t encrypt the password</w:t>
+            </w:r>
+          </w:p>
+        </w:tc>
+        <w:tc>
+          <w:tcPr>
+            <w:tcW w:w="708" w:type="dxa"/>
+            <w:shd w:val="clear" w:color="auto" w:fill="B4C6E7" w:themeFill="accent1" w:themeFillTint="66"/>
+          </w:tcPr>
+          <w:p>
+            <w:r>
+              <w:t>8</w:t>
+            </w:r>
+            <w:r>
+              <w:t>0%</w:t>
             </w:r>
           </w:p>
         </w:tc>
@@ -362,7 +240,7 @@
           </w:tcPr>
           <w:p>
             <w:r>
-              <w:t xml:space="preserve">Can create an account in the view </w:t>
+              <w:t>In the database</w:t>
             </w:r>
           </w:p>
         </w:tc>
@@ -373,63 +251,120 @@
             <w:tcW w:w="704" w:type="dxa"/>
             <w:shd w:val="clear" w:color="auto" w:fill="B4C6E7" w:themeFill="accent1" w:themeFillTint="66"/>
           </w:tcPr>
-          <w:p/>
+          <w:p>
+            <w:r>
+              <w:t>T2</w:t>
+            </w:r>
+          </w:p>
         </w:tc>
         <w:tc>
           <w:tcPr>
             <w:tcW w:w="1559" w:type="dxa"/>
             <w:shd w:val="clear" w:color="auto" w:fill="B4C6E7" w:themeFill="accent1" w:themeFillTint="66"/>
           </w:tcPr>
-          <w:p/>
+          <w:p>
+            <w:r>
+              <w:t>View for Creating an account using the model created earlier</w:t>
+            </w:r>
+          </w:p>
         </w:tc>
         <w:tc>
           <w:tcPr>
             <w:tcW w:w="1701" w:type="dxa"/>
             <w:shd w:val="clear" w:color="auto" w:fill="B4C6E7" w:themeFill="accent1" w:themeFillTint="66"/>
           </w:tcPr>
-          <w:p/>
+          <w:p>
+            <w:hyperlink r:id="rId5" w:history="1">
+              <w:r>
+                <w:rPr>
+                  <w:rStyle w:val="Hyperlink"/>
+                </w:rPr>
+                <w:t>https://gitlab.com/veronika.pontolillo/python-project2/-/commit/4b4e773a820f</w:t>
+              </w:r>
+              <w:r>
+                <w:rPr>
+                  <w:rStyle w:val="Hyperlink"/>
+                </w:rPr>
+                <w:t>a</w:t>
+              </w:r>
+              <w:r>
+                <w:rPr>
+                  <w:rStyle w:val="Hyperlink"/>
+                </w:rPr>
+                <w:t>a9268b1623f0f1ebe5e20dd8f31</w:t>
+              </w:r>
+            </w:hyperlink>
+          </w:p>
+          <w:p/>
+        </w:tc>
+        <w:tc>
+          <w:tcPr>
+            <w:tcW w:w="851" w:type="dxa"/>
+            <w:shd w:val="clear" w:color="auto" w:fill="B4C6E7" w:themeFill="accent1" w:themeFillTint="66"/>
+          </w:tcPr>
+          <w:p>
+            <w:r>
+              <w:t>Dan</w:t>
+            </w:r>
+          </w:p>
+        </w:tc>
+        <w:tc>
+          <w:tcPr>
+            <w:tcW w:w="992" w:type="dxa"/>
+            <w:shd w:val="clear" w:color="auto" w:fill="B4C6E7" w:themeFill="accent1" w:themeFillTint="66"/>
+          </w:tcPr>
+          <w:p>
+            <w:r>
+              <w:t>April 17</w:t>
+            </w:r>
+          </w:p>
         </w:tc>
         <w:tc>
           <w:tcPr>
             <w:tcW w:w="709" w:type="dxa"/>
             <w:shd w:val="clear" w:color="auto" w:fill="B4C6E7" w:themeFill="accent1" w:themeFillTint="66"/>
           </w:tcPr>
-          <w:p/>
-        </w:tc>
-        <w:tc>
-          <w:tcPr>
-            <w:tcW w:w="992" w:type="dxa"/>
-            <w:shd w:val="clear" w:color="auto" w:fill="B4C6E7" w:themeFill="accent1" w:themeFillTint="66"/>
-          </w:tcPr>
-          <w:p/>
-        </w:tc>
-        <w:tc>
-          <w:tcPr>
-            <w:tcW w:w="709" w:type="dxa"/>
-            <w:shd w:val="clear" w:color="auto" w:fill="B4C6E7" w:themeFill="accent1" w:themeFillTint="66"/>
-          </w:tcPr>
-          <w:p/>
+          <w:p>
+            <w:r>
+              <w:t>3h</w:t>
+            </w:r>
+          </w:p>
         </w:tc>
         <w:tc>
           <w:tcPr>
             <w:tcW w:w="1418" w:type="dxa"/>
             <w:shd w:val="clear" w:color="auto" w:fill="B4C6E7" w:themeFill="accent1" w:themeFillTint="66"/>
           </w:tcPr>
-          <w:p/>
-        </w:tc>
-        <w:tc>
-          <w:tcPr>
-            <w:tcW w:w="567" w:type="dxa"/>
-            <w:shd w:val="clear" w:color="auto" w:fill="B4C6E7" w:themeFill="accent1" w:themeFillTint="66"/>
-          </w:tcPr>
-          <w:p/>
+          <w:p>
+            <w:r>
+              <w:t>Difficulty using POST with the form to take input from user</w:t>
+            </w:r>
+            <w:r>
+              <w:t>. Difficulty redirecting to another page</w:t>
+            </w:r>
+          </w:p>
+        </w:tc>
+        <w:tc>
+          <w:tcPr>
+            <w:tcW w:w="708" w:type="dxa"/>
+            <w:shd w:val="clear" w:color="auto" w:fill="B4C6E7" w:themeFill="accent1" w:themeFillTint="66"/>
+          </w:tcPr>
+          <w:p>
+            <w:r>
+              <w:t>100%</w:t>
+            </w:r>
+          </w:p>
         </w:tc>
         <w:tc>
           <w:tcPr>
             <w:tcW w:w="1134" w:type="dxa"/>
             <w:shd w:val="clear" w:color="auto" w:fill="B4C6E7" w:themeFill="accent1" w:themeFillTint="66"/>
           </w:tcPr>
-          <w:p/>
+          <w:p>
+            <w:r>
+              <w:t xml:space="preserve">Can create an account in the view </w:t>
+            </w:r>
+          </w:p>
         </w:tc>
       </w:tr>
       <w:tr>
@@ -438,14 +373,22 @@
             <w:tcW w:w="704" w:type="dxa"/>
             <w:shd w:val="clear" w:color="auto" w:fill="B4C6E7" w:themeFill="accent1" w:themeFillTint="66"/>
           </w:tcPr>
-          <w:p/>
+          <w:p>
+            <w:r>
+              <w:t>T3</w:t>
+            </w:r>
+          </w:p>
         </w:tc>
         <w:tc>
           <w:tcPr>
             <w:tcW w:w="1559" w:type="dxa"/>
             <w:shd w:val="clear" w:color="auto" w:fill="B4C6E7" w:themeFill="accent1" w:themeFillTint="66"/>
           </w:tcPr>
-          <w:p/>
+          <w:p>
+            <w:r>
+              <w:t xml:space="preserve">Creation of templates, model, and view for messaging application </w:t>
+            </w:r>
+          </w:p>
         </w:tc>
         <w:tc>
           <w:tcPr>
@@ -456,45 +399,74 @@
         </w:tc>
         <w:tc>
           <w:tcPr>
+            <w:tcW w:w="851" w:type="dxa"/>
+            <w:shd w:val="clear" w:color="auto" w:fill="B4C6E7" w:themeFill="accent1" w:themeFillTint="66"/>
+          </w:tcPr>
+          <w:p>
+            <w:r>
+              <w:t>Maria</w:t>
+            </w:r>
+          </w:p>
+        </w:tc>
+        <w:tc>
+          <w:tcPr>
+            <w:tcW w:w="992" w:type="dxa"/>
+            <w:shd w:val="clear" w:color="auto" w:fill="B4C6E7" w:themeFill="accent1" w:themeFillTint="66"/>
+          </w:tcPr>
+          <w:p>
+            <w:r>
+              <w:t>April 18</w:t>
+            </w:r>
+          </w:p>
+        </w:tc>
+        <w:tc>
+          <w:tcPr>
             <w:tcW w:w="709" w:type="dxa"/>
             <w:shd w:val="clear" w:color="auto" w:fill="B4C6E7" w:themeFill="accent1" w:themeFillTint="66"/>
           </w:tcPr>
-          <w:p/>
-        </w:tc>
-        <w:tc>
-          <w:tcPr>
-            <w:tcW w:w="992" w:type="dxa"/>
-            <w:shd w:val="clear" w:color="auto" w:fill="B4C6E7" w:themeFill="accent1" w:themeFillTint="66"/>
-          </w:tcPr>
-          <w:p/>
-        </w:tc>
-        <w:tc>
-          <w:tcPr>
-            <w:tcW w:w="709" w:type="dxa"/>
-            <w:shd w:val="clear" w:color="auto" w:fill="B4C6E7" w:themeFill="accent1" w:themeFillTint="66"/>
-          </w:tcPr>
-          <w:p/>
+          <w:p>
+            <w:r>
+              <w:t>4.5h</w:t>
+            </w:r>
+          </w:p>
         </w:tc>
         <w:tc>
           <w:tcPr>
             <w:tcW w:w="1418" w:type="dxa"/>
             <w:shd w:val="clear" w:color="auto" w:fill="B4C6E7" w:themeFill="accent1" w:themeFillTint="66"/>
           </w:tcPr>
-          <w:p/>
-        </w:tc>
-        <w:tc>
-          <w:tcPr>
-            <w:tcW w:w="567" w:type="dxa"/>
-            <w:shd w:val="clear" w:color="auto" w:fill="B4C6E7" w:themeFill="accent1" w:themeFillTint="66"/>
-          </w:tcPr>
-          <w:p/>
+          <w:p>
+            <w:r>
+              <w:t xml:space="preserve">Trouble with steps to create database and superuser. Trouble logging into /admin. </w:t>
+            </w:r>
+          </w:p>
+        </w:tc>
+        <w:tc>
+          <w:tcPr>
+            <w:tcW w:w="708" w:type="dxa"/>
+            <w:shd w:val="clear" w:color="auto" w:fill="B4C6E7" w:themeFill="accent1" w:themeFillTint="66"/>
+          </w:tcPr>
+          <w:p>
+            <w:r>
+              <w:t>80%</w:t>
+            </w:r>
+          </w:p>
         </w:tc>
         <w:tc>
           <w:tcPr>
             <w:tcW w:w="1134" w:type="dxa"/>
             <w:shd w:val="clear" w:color="auto" w:fill="B4C6E7" w:themeFill="accent1" w:themeFillTint="66"/>
           </w:tcPr>
-          <w:p/>
+          <w:p>
+            <w:r>
+              <w:t xml:space="preserve">Messaging interface appears. </w:t>
+            </w:r>
+          </w:p>
+          <w:p>
+            <w:r>
+              <w:t xml:space="preserve">Scripts do not work yet, but the page is present in the project. </w:t>
+            </w:r>
+          </w:p>
         </w:tc>
       </w:tr>
       <w:tr>
@@ -521,6 +493,20 @@
         </w:tc>
         <w:tc>
           <w:tcPr>
+            <w:tcW w:w="851" w:type="dxa"/>
+            <w:shd w:val="clear" w:color="auto" w:fill="B4C6E7" w:themeFill="accent1" w:themeFillTint="66"/>
+          </w:tcPr>
+          <w:p/>
+        </w:tc>
+        <w:tc>
+          <w:tcPr>
+            <w:tcW w:w="992" w:type="dxa"/>
+            <w:shd w:val="clear" w:color="auto" w:fill="B4C6E7" w:themeFill="accent1" w:themeFillTint="66"/>
+          </w:tcPr>
+          <w:p/>
+        </w:tc>
+        <w:tc>
+          <w:tcPr>
             <w:tcW w:w="709" w:type="dxa"/>
             <w:shd w:val="clear" w:color="auto" w:fill="B4C6E7" w:themeFill="accent1" w:themeFillTint="66"/>
           </w:tcPr>
@@ -528,6 +514,57 @@
         </w:tc>
         <w:tc>
           <w:tcPr>
+            <w:tcW w:w="1418" w:type="dxa"/>
+            <w:shd w:val="clear" w:color="auto" w:fill="B4C6E7" w:themeFill="accent1" w:themeFillTint="66"/>
+          </w:tcPr>
+          <w:p/>
+        </w:tc>
+        <w:tc>
+          <w:tcPr>
+            <w:tcW w:w="708" w:type="dxa"/>
+            <w:shd w:val="clear" w:color="auto" w:fill="B4C6E7" w:themeFill="accent1" w:themeFillTint="66"/>
+          </w:tcPr>
+          <w:p/>
+        </w:tc>
+        <w:tc>
+          <w:tcPr>
+            <w:tcW w:w="1134" w:type="dxa"/>
+            <w:shd w:val="clear" w:color="auto" w:fill="B4C6E7" w:themeFill="accent1" w:themeFillTint="66"/>
+          </w:tcPr>
+          <w:p/>
+        </w:tc>
+      </w:tr>
+      <w:tr>
+        <w:tc>
+          <w:tcPr>
+            <w:tcW w:w="704" w:type="dxa"/>
+            <w:shd w:val="clear" w:color="auto" w:fill="B4C6E7" w:themeFill="accent1" w:themeFillTint="66"/>
+          </w:tcPr>
+          <w:p/>
+        </w:tc>
+        <w:tc>
+          <w:tcPr>
+            <w:tcW w:w="1559" w:type="dxa"/>
+            <w:shd w:val="clear" w:color="auto" w:fill="B4C6E7" w:themeFill="accent1" w:themeFillTint="66"/>
+          </w:tcPr>
+          <w:p/>
+        </w:tc>
+        <w:tc>
+          <w:tcPr>
+            <w:tcW w:w="1701" w:type="dxa"/>
+            <w:shd w:val="clear" w:color="auto" w:fill="B4C6E7" w:themeFill="accent1" w:themeFillTint="66"/>
+          </w:tcPr>
+          <w:p/>
+        </w:tc>
+        <w:tc>
+          <w:tcPr>
+            <w:tcW w:w="851" w:type="dxa"/>
+            <w:shd w:val="clear" w:color="auto" w:fill="B4C6E7" w:themeFill="accent1" w:themeFillTint="66"/>
+          </w:tcPr>
+          <w:p/>
+        </w:tc>
+        <w:tc>
+          <w:tcPr>
             <w:tcW w:w="992" w:type="dxa"/>
             <w:shd w:val="clear" w:color="auto" w:fill="B4C6E7" w:themeFill="accent1" w:themeFillTint="66"/>
           </w:tcPr>
@@ -549,7 +586,7 @@
         </w:tc>
         <w:tc>
           <w:tcPr>
-            <w:tcW w:w="567" w:type="dxa"/>
+            <w:tcW w:w="708" w:type="dxa"/>
             <w:shd w:val="clear" w:color="auto" w:fill="B4C6E7" w:themeFill="accent1" w:themeFillTint="66"/>
           </w:tcPr>
           <w:p/>
@@ -582,29 +619,7 @@
             <w:color w:val="0066CC"/>
             <w:shd w:val="clear" w:color="auto" w:fill="FFFFFF"/>
           </w:rPr>
-          <w:t xml:space="preserve">Project 2 Progress </w:t>
-        </w:r>
-        <w:r>
-          <w:rPr>
-            <w:rStyle w:val="instancename"/>
-            <w:rFonts w:ascii="Open Sans" w:hAnsi="Open Sans" w:cs="Open Sans"/>
-            <w:b/>
-            <w:bCs/>
-            <w:color w:val="0066CC"/>
-            <w:shd w:val="clear" w:color="auto" w:fill="FFFFFF"/>
-          </w:rPr>
-          <w:t xml:space="preserve">- </w:t>
-        </w:r>
-        <w:r>
-          <w:rPr>
-            <w:rStyle w:val="instancename"/>
-            <w:rFonts w:ascii="Open Sans" w:hAnsi="Open Sans" w:cs="Open Sans"/>
-            <w:b/>
-            <w:bCs/>
-            <w:color w:val="0066CC"/>
-            <w:shd w:val="clear" w:color="auto" w:fill="FFFFFF"/>
-          </w:rPr>
-          <w:t>Report 1</w:t>
+          <w:t>Project 2 Progress - Report 1</w:t>
         </w:r>
       </w:hyperlink>
     </w:p>
@@ -1017,13 +1032,13 @@
     <w:name w:val="Normal"/>
     <w:qFormat/>
   </w:style>
-  <w:style w:type="character" w:default="1" w:styleId="Policepardfaut">
+  <w:style w:type="character" w:default="1" w:styleId="DefaultParagraphFont">
     <w:name w:val="Default Paragraph Font"/>
     <w:uiPriority w:val="1"/>
     <w:semiHidden/>
     <w:unhideWhenUsed/>
   </w:style>
-  <w:style w:type="table" w:default="1" w:styleId="TableauNormal">
+  <w:style w:type="table" w:default="1" w:styleId="TableNormal">
     <w:name w:val="Normal Table"/>
     <w:uiPriority w:val="99"/>
     <w:semiHidden/>
@@ -1038,15 +1053,15 @@
       </w:tblCellMar>
     </w:tblPr>
   </w:style>
-  <w:style w:type="numbering" w:default="1" w:styleId="Aucuneliste">
+  <w:style w:type="numbering" w:default="1" w:styleId="NoList">
     <w:name w:val="No List"/>
     <w:uiPriority w:val="99"/>
     <w:semiHidden/>
     <w:unhideWhenUsed/>
   </w:style>
-  <w:style w:type="table" w:styleId="Grilledutableau">
+  <w:style w:type="table" w:styleId="TableGrid">
     <w:name w:val="Table Grid"/>
-    <w:basedOn w:val="TableauNormal"/>
+    <w:basedOn w:val="TableNormal"/>
     <w:uiPriority w:val="39"/>
     <w:rsid w:val="009B3F6D"/>
     <w:pPr>
@@ -1065,17 +1080,17 @@
   </w:style>
   <w:style w:type="character" w:customStyle="1" w:styleId="instancename">
     <w:name w:val="instancename"/>
-    <w:basedOn w:val="Policepardfaut"/>
+    <w:basedOn w:val="DefaultParagraphFont"/>
     <w:rsid w:val="001271A4"/>
   </w:style>
   <w:style w:type="character" w:customStyle="1" w:styleId="accesshide">
     <w:name w:val="accesshide"/>
-    <w:basedOn w:val="Policepardfaut"/>
+    <w:basedOn w:val="DefaultParagraphFont"/>
     <w:rsid w:val="001271A4"/>
   </w:style>
-  <w:style w:type="character" w:styleId="Lienhypertexte">
+  <w:style w:type="character" w:styleId="Hyperlink">
     <w:name w:val="Hyperlink"/>
-    <w:basedOn w:val="Policepardfaut"/>
+    <w:basedOn w:val="DefaultParagraphFont"/>
     <w:uiPriority w:val="99"/>
     <w:unhideWhenUsed/>
     <w:rsid w:val="002A3E90"/>
@@ -1084,9 +1099,9 @@
       <w:u w:val="single"/>
     </w:rPr>
   </w:style>
-  <w:style w:type="character" w:styleId="Mentionnonrsolue">
+  <w:style w:type="character" w:styleId="UnresolvedMention">
     <w:name w:val="Unresolved Mention"/>
-    <w:basedOn w:val="Policepardfaut"/>
+    <w:basedOn w:val="DefaultParagraphFont"/>
     <w:uiPriority w:val="99"/>
     <w:semiHidden/>
     <w:unhideWhenUsed/>
@@ -1096,9 +1111,9 @@
       <w:shd w:val="clear" w:color="auto" w:fill="E1DFDD"/>
     </w:rPr>
   </w:style>
-  <w:style w:type="character" w:styleId="Lienhypertextesuivivisit">
+  <w:style w:type="character" w:styleId="FollowedHyperlink">
     <w:name w:val="FollowedHyperlink"/>
-    <w:basedOn w:val="Policepardfaut"/>
+    <w:basedOn w:val="DefaultParagraphFont"/>
     <w:uiPriority w:val="99"/>
     <w:semiHidden/>
     <w:unhideWhenUsed/>

</xml_diff>

<commit_message>
added to progress report. Reportes changes and progress, linked merge request from messaging branch to main.
</commit_message>
<xml_diff>
--- a/documents/Project 2 Progress- Report 1.docx
+++ b/documents/Project 2 Progress- Report 1.docx
@@ -4,9 +4,9 @@
   <w:body>
     <w:tbl>
       <w:tblPr>
-        <w:tblStyle w:val="Grilledutableau"/>
+        <w:tblStyle w:val="TableGrid"/>
         <w:tblpPr w:leftFromText="180" w:rightFromText="180" w:horzAnchor="margin" w:tblpY="720"/>
-        <w:tblW w:w="9493" w:type="dxa"/>
+        <w:tblW w:w="9776" w:type="dxa"/>
         <w:tblLayout w:type="fixed"/>
         <w:tblLook w:val="04A0" w:firstRow="1" w:lastRow="0" w:firstColumn="1" w:lastColumn="0" w:noHBand="0" w:noVBand="1"/>
       </w:tblPr>
@@ -14,11 +14,11 @@
         <w:gridCol w:w="704"/>
         <w:gridCol w:w="1559"/>
         <w:gridCol w:w="1701"/>
-        <w:gridCol w:w="709"/>
+        <w:gridCol w:w="851"/>
         <w:gridCol w:w="992"/>
         <w:gridCol w:w="709"/>
         <w:gridCol w:w="1418"/>
-        <w:gridCol w:w="567"/>
+        <w:gridCol w:w="708"/>
         <w:gridCol w:w="1134"/>
       </w:tblGrid>
       <w:tr>
@@ -65,33 +65,33 @@
         </w:tc>
         <w:tc>
           <w:tcPr>
+            <w:tcW w:w="851" w:type="dxa"/>
+            <w:shd w:val="clear" w:color="auto" w:fill="4472C4" w:themeFill="accent1"/>
+          </w:tcPr>
+          <w:p>
+            <w:r>
+              <w:t>Assignee</w:t>
+            </w:r>
+          </w:p>
+        </w:tc>
+        <w:tc>
+          <w:tcPr>
+            <w:tcW w:w="992" w:type="dxa"/>
+            <w:shd w:val="clear" w:color="auto" w:fill="4472C4" w:themeFill="accent1"/>
+          </w:tcPr>
+          <w:p>
+            <w:r>
+              <w:t>Start Date</w:t>
+            </w:r>
+          </w:p>
+        </w:tc>
+        <w:tc>
+          <w:tcPr>
             <w:tcW w:w="709" w:type="dxa"/>
             <w:shd w:val="clear" w:color="auto" w:fill="4472C4" w:themeFill="accent1"/>
           </w:tcPr>
           <w:p>
             <w:r>
-              <w:t>Assignee</w:t>
-            </w:r>
-          </w:p>
-        </w:tc>
-        <w:tc>
-          <w:tcPr>
-            <w:tcW w:w="992" w:type="dxa"/>
-            <w:shd w:val="clear" w:color="auto" w:fill="4472C4" w:themeFill="accent1"/>
-          </w:tcPr>
-          <w:p>
-            <w:r>
-              <w:t>Start Date</w:t>
-            </w:r>
-          </w:p>
-        </w:tc>
-        <w:tc>
-          <w:tcPr>
-            <w:tcW w:w="709" w:type="dxa"/>
-            <w:shd w:val="clear" w:color="auto" w:fill="4472C4" w:themeFill="accent1"/>
-          </w:tcPr>
-          <w:p>
-            <w:r>
               <w:t>Duration</w:t>
             </w:r>
           </w:p>
@@ -109,7 +109,7 @@
         </w:tc>
         <w:tc>
           <w:tcPr>
-            <w:tcW w:w="567" w:type="dxa"/>
+            <w:tcW w:w="708" w:type="dxa"/>
             <w:shd w:val="clear" w:color="auto" w:fill="4472C4" w:themeFill="accent1"/>
           </w:tcPr>
           <w:p>
@@ -167,129 +167,7 @@
             <w:hyperlink r:id="rId4" w:history="1">
               <w:r>
                 <w:rPr>
-                  <w:rStyle w:val="Lienhypertexte"/>
-                </w:rPr>
-                <w:t>https://gitlab.com/ve</w:t>
-              </w:r>
-              <w:r>
-                <w:rPr>
-                  <w:rStyle w:val="Lienhypertexte"/>
-                </w:rPr>
-                <w:t>r</w:t>
-              </w:r>
-              <w:r>
-                <w:rPr>
-                  <w:rStyle w:val="Lienhypertexte"/>
-                </w:rPr>
-                <w:t>onika.pontolillo/python-project2/-/commit/4b4e773a820faa9268b1623f0f1ebe5e20dd8f31</w:t>
-              </w:r>
-            </w:hyperlink>
-          </w:p>
-          <w:p/>
-        </w:tc>
-        <w:tc>
-          <w:tcPr>
-            <w:tcW w:w="709" w:type="dxa"/>
-            <w:shd w:val="clear" w:color="auto" w:fill="B4C6E7" w:themeFill="accent1" w:themeFillTint="66"/>
-          </w:tcPr>
-          <w:p>
-            <w:r>
-              <w:t>Dan</w:t>
-            </w:r>
-          </w:p>
-        </w:tc>
-        <w:tc>
-          <w:tcPr>
-            <w:tcW w:w="992" w:type="dxa"/>
-            <w:shd w:val="clear" w:color="auto" w:fill="B4C6E7" w:themeFill="accent1" w:themeFillTint="66"/>
-          </w:tcPr>
-          <w:p>
-            <w:r>
-              <w:t>April 17</w:t>
-            </w:r>
-          </w:p>
-        </w:tc>
-        <w:tc>
-          <w:tcPr>
-            <w:tcW w:w="709" w:type="dxa"/>
-            <w:shd w:val="clear" w:color="auto" w:fill="B4C6E7" w:themeFill="accent1" w:themeFillTint="66"/>
-          </w:tcPr>
-          <w:p>
-            <w:r>
-              <w:t>1h</w:t>
-            </w:r>
-          </w:p>
-        </w:tc>
-        <w:tc>
-          <w:tcPr>
-            <w:tcW w:w="1418" w:type="dxa"/>
-            <w:shd w:val="clear" w:color="auto" w:fill="B4C6E7" w:themeFill="accent1" w:themeFillTint="66"/>
-          </w:tcPr>
-          <w:p>
-            <w:r>
-              <w:t>Couldn’t encrypt the password</w:t>
-            </w:r>
-          </w:p>
-        </w:tc>
-        <w:tc>
-          <w:tcPr>
-            <w:tcW w:w="567" w:type="dxa"/>
-            <w:shd w:val="clear" w:color="auto" w:fill="B4C6E7" w:themeFill="accent1" w:themeFillTint="66"/>
-          </w:tcPr>
-          <w:p>
-            <w:r>
-              <w:t>8</w:t>
-            </w:r>
-            <w:r>
-              <w:t>0%</w:t>
-            </w:r>
-          </w:p>
-        </w:tc>
-        <w:tc>
-          <w:tcPr>
-            <w:tcW w:w="1134" w:type="dxa"/>
-            <w:shd w:val="clear" w:color="auto" w:fill="B4C6E7" w:themeFill="accent1" w:themeFillTint="66"/>
-          </w:tcPr>
-          <w:p>
-            <w:r>
-              <w:t>In the database</w:t>
-            </w:r>
-          </w:p>
-        </w:tc>
-      </w:tr>
-      <w:tr>
-        <w:tc>
-          <w:tcPr>
-            <w:tcW w:w="704" w:type="dxa"/>
-            <w:shd w:val="clear" w:color="auto" w:fill="B4C6E7" w:themeFill="accent1" w:themeFillTint="66"/>
-          </w:tcPr>
-          <w:p>
-            <w:r>
-              <w:t>T2</w:t>
-            </w:r>
-          </w:p>
-        </w:tc>
-        <w:tc>
-          <w:tcPr>
-            <w:tcW w:w="1559" w:type="dxa"/>
-            <w:shd w:val="clear" w:color="auto" w:fill="B4C6E7" w:themeFill="accent1" w:themeFillTint="66"/>
-          </w:tcPr>
-          <w:p>
-            <w:r>
-              <w:t>View for Creating an account using the model created earlier</w:t>
-            </w:r>
-          </w:p>
-        </w:tc>
-        <w:tc>
-          <w:tcPr>
-            <w:tcW w:w="1701" w:type="dxa"/>
-            <w:shd w:val="clear" w:color="auto" w:fill="B4C6E7" w:themeFill="accent1" w:themeFillTint="66"/>
-          </w:tcPr>
-          <w:p>
-            <w:hyperlink r:id="rId5" w:history="1">
-              <w:r>
-                <w:rPr>
-                  <w:rStyle w:val="Lienhypertexte"/>
+                  <w:rStyle w:val="Hyperlink"/>
                 </w:rPr>
                 <w:t>https://gitlab.com/veronika.pontolillo/python-project2/-/commit/4b4e773a820faa9268b1623f0f1ebe5e20dd8f31</w:t>
               </w:r>
@@ -299,34 +177,34 @@
         </w:tc>
         <w:tc>
           <w:tcPr>
+            <w:tcW w:w="851" w:type="dxa"/>
+            <w:shd w:val="clear" w:color="auto" w:fill="B4C6E7" w:themeFill="accent1" w:themeFillTint="66"/>
+          </w:tcPr>
+          <w:p>
+            <w:r>
+              <w:t>Dan</w:t>
+            </w:r>
+          </w:p>
+        </w:tc>
+        <w:tc>
+          <w:tcPr>
+            <w:tcW w:w="992" w:type="dxa"/>
+            <w:shd w:val="clear" w:color="auto" w:fill="B4C6E7" w:themeFill="accent1" w:themeFillTint="66"/>
+          </w:tcPr>
+          <w:p>
+            <w:r>
+              <w:t>April 17</w:t>
+            </w:r>
+          </w:p>
+        </w:tc>
+        <w:tc>
+          <w:tcPr>
             <w:tcW w:w="709" w:type="dxa"/>
             <w:shd w:val="clear" w:color="auto" w:fill="B4C6E7" w:themeFill="accent1" w:themeFillTint="66"/>
           </w:tcPr>
           <w:p>
             <w:r>
-              <w:t>Dan</w:t>
-            </w:r>
-          </w:p>
-        </w:tc>
-        <w:tc>
-          <w:tcPr>
-            <w:tcW w:w="992" w:type="dxa"/>
-            <w:shd w:val="clear" w:color="auto" w:fill="B4C6E7" w:themeFill="accent1" w:themeFillTint="66"/>
-          </w:tcPr>
-          <w:p>
-            <w:r>
-              <w:t>April 17</w:t>
-            </w:r>
-          </w:p>
-        </w:tc>
-        <w:tc>
-          <w:tcPr>
-            <w:tcW w:w="709" w:type="dxa"/>
-            <w:shd w:val="clear" w:color="auto" w:fill="B4C6E7" w:themeFill="accent1" w:themeFillTint="66"/>
-          </w:tcPr>
-          <w:p>
-            <w:r>
-              <w:t>3h</w:t>
+              <w:t>1h</w:t>
             </w:r>
           </w:p>
         </w:tc>
@@ -337,21 +215,21 @@
           </w:tcPr>
           <w:p>
             <w:r>
-              <w:t>Difficulty using POST with the form to take input from user</w:t>
-            </w:r>
-            <w:r>
-              <w:t>. Difficulty redirecting to another page</w:t>
-            </w:r>
-          </w:p>
-        </w:tc>
-        <w:tc>
-          <w:tcPr>
-            <w:tcW w:w="567" w:type="dxa"/>
-            <w:shd w:val="clear" w:color="auto" w:fill="B4C6E7" w:themeFill="accent1" w:themeFillTint="66"/>
-          </w:tcPr>
-          <w:p>
-            <w:r>
-              <w:t>100%</w:t>
+              <w:t>Couldn’t encrypt the password</w:t>
+            </w:r>
+          </w:p>
+        </w:tc>
+        <w:tc>
+          <w:tcPr>
+            <w:tcW w:w="708" w:type="dxa"/>
+            <w:shd w:val="clear" w:color="auto" w:fill="B4C6E7" w:themeFill="accent1" w:themeFillTint="66"/>
+          </w:tcPr>
+          <w:p>
+            <w:r>
+              <w:t>8</w:t>
+            </w:r>
+            <w:r>
+              <w:t>0%</w:t>
             </w:r>
           </w:p>
         </w:tc>
@@ -362,7 +240,7 @@
           </w:tcPr>
           <w:p>
             <w:r>
-              <w:t xml:space="preserve">Can create an account in the view </w:t>
+              <w:t>In the database</w:t>
             </w:r>
           </w:p>
         </w:tc>
@@ -373,63 +251,108 @@
             <w:tcW w:w="704" w:type="dxa"/>
             <w:shd w:val="clear" w:color="auto" w:fill="B4C6E7" w:themeFill="accent1" w:themeFillTint="66"/>
           </w:tcPr>
-          <w:p/>
+          <w:p>
+            <w:r>
+              <w:t>T2</w:t>
+            </w:r>
+          </w:p>
         </w:tc>
         <w:tc>
           <w:tcPr>
             <w:tcW w:w="1559" w:type="dxa"/>
             <w:shd w:val="clear" w:color="auto" w:fill="B4C6E7" w:themeFill="accent1" w:themeFillTint="66"/>
           </w:tcPr>
-          <w:p/>
+          <w:p>
+            <w:r>
+              <w:t>View for Creating an account using the model created earlier</w:t>
+            </w:r>
+          </w:p>
         </w:tc>
         <w:tc>
           <w:tcPr>
             <w:tcW w:w="1701" w:type="dxa"/>
             <w:shd w:val="clear" w:color="auto" w:fill="B4C6E7" w:themeFill="accent1" w:themeFillTint="66"/>
           </w:tcPr>
-          <w:p/>
+          <w:p>
+            <w:hyperlink r:id="rId5" w:history="1">
+              <w:r>
+                <w:rPr>
+                  <w:rStyle w:val="Hyperlink"/>
+                </w:rPr>
+                <w:t>https://gitlab.com/veronika.pontolillo/python-project2/-/commit/4b4e773a820faa9268b1623f0f1ebe5e20dd8f31</w:t>
+              </w:r>
+            </w:hyperlink>
+          </w:p>
+          <w:p/>
+        </w:tc>
+        <w:tc>
+          <w:tcPr>
+            <w:tcW w:w="851" w:type="dxa"/>
+            <w:shd w:val="clear" w:color="auto" w:fill="B4C6E7" w:themeFill="accent1" w:themeFillTint="66"/>
+          </w:tcPr>
+          <w:p>
+            <w:r>
+              <w:t>Dan</w:t>
+            </w:r>
+          </w:p>
+        </w:tc>
+        <w:tc>
+          <w:tcPr>
+            <w:tcW w:w="992" w:type="dxa"/>
+            <w:shd w:val="clear" w:color="auto" w:fill="B4C6E7" w:themeFill="accent1" w:themeFillTint="66"/>
+          </w:tcPr>
+          <w:p>
+            <w:r>
+              <w:t>April 17</w:t>
+            </w:r>
+          </w:p>
         </w:tc>
         <w:tc>
           <w:tcPr>
             <w:tcW w:w="709" w:type="dxa"/>
             <w:shd w:val="clear" w:color="auto" w:fill="B4C6E7" w:themeFill="accent1" w:themeFillTint="66"/>
           </w:tcPr>
-          <w:p/>
-        </w:tc>
-        <w:tc>
-          <w:tcPr>
-            <w:tcW w:w="992" w:type="dxa"/>
-            <w:shd w:val="clear" w:color="auto" w:fill="B4C6E7" w:themeFill="accent1" w:themeFillTint="66"/>
-          </w:tcPr>
-          <w:p/>
-        </w:tc>
-        <w:tc>
-          <w:tcPr>
-            <w:tcW w:w="709" w:type="dxa"/>
-            <w:shd w:val="clear" w:color="auto" w:fill="B4C6E7" w:themeFill="accent1" w:themeFillTint="66"/>
-          </w:tcPr>
-          <w:p/>
+          <w:p>
+            <w:r>
+              <w:t>3h</w:t>
+            </w:r>
+          </w:p>
         </w:tc>
         <w:tc>
           <w:tcPr>
             <w:tcW w:w="1418" w:type="dxa"/>
             <w:shd w:val="clear" w:color="auto" w:fill="B4C6E7" w:themeFill="accent1" w:themeFillTint="66"/>
           </w:tcPr>
-          <w:p/>
-        </w:tc>
-        <w:tc>
-          <w:tcPr>
-            <w:tcW w:w="567" w:type="dxa"/>
-            <w:shd w:val="clear" w:color="auto" w:fill="B4C6E7" w:themeFill="accent1" w:themeFillTint="66"/>
-          </w:tcPr>
-          <w:p/>
+          <w:p>
+            <w:r>
+              <w:t>Difficulty using POST with the form to take input from user</w:t>
+            </w:r>
+            <w:r>
+              <w:t>. Difficulty redirecting to another page</w:t>
+            </w:r>
+          </w:p>
+        </w:tc>
+        <w:tc>
+          <w:tcPr>
+            <w:tcW w:w="708" w:type="dxa"/>
+            <w:shd w:val="clear" w:color="auto" w:fill="B4C6E7" w:themeFill="accent1" w:themeFillTint="66"/>
+          </w:tcPr>
+          <w:p>
+            <w:r>
+              <w:t>100%</w:t>
+            </w:r>
+          </w:p>
         </w:tc>
         <w:tc>
           <w:tcPr>
             <w:tcW w:w="1134" w:type="dxa"/>
             <w:shd w:val="clear" w:color="auto" w:fill="B4C6E7" w:themeFill="accent1" w:themeFillTint="66"/>
           </w:tcPr>
-          <w:p/>
+          <w:p>
+            <w:r>
+              <w:t xml:space="preserve">Can create an account in the view </w:t>
+            </w:r>
+          </w:p>
         </w:tc>
       </w:tr>
       <w:tr>
@@ -438,63 +361,114 @@
             <w:tcW w:w="704" w:type="dxa"/>
             <w:shd w:val="clear" w:color="auto" w:fill="B4C6E7" w:themeFill="accent1" w:themeFillTint="66"/>
           </w:tcPr>
-          <w:p/>
+          <w:p>
+            <w:r>
+              <w:t>T3</w:t>
+            </w:r>
+          </w:p>
         </w:tc>
         <w:tc>
           <w:tcPr>
             <w:tcW w:w="1559" w:type="dxa"/>
             <w:shd w:val="clear" w:color="auto" w:fill="B4C6E7" w:themeFill="accent1" w:themeFillTint="66"/>
           </w:tcPr>
-          <w:p/>
+          <w:p>
+            <w:r>
+              <w:t xml:space="preserve">Added templates, model, and view for the messaging interface. </w:t>
+            </w:r>
+          </w:p>
         </w:tc>
         <w:tc>
           <w:tcPr>
             <w:tcW w:w="1701" w:type="dxa"/>
             <w:shd w:val="clear" w:color="auto" w:fill="B4C6E7" w:themeFill="accent1" w:themeFillTint="66"/>
           </w:tcPr>
-          <w:p/>
+          <w:p>
+            <w:hyperlink r:id="rId6" w:history="1">
+              <w:r>
+                <w:rPr>
+                  <w:rStyle w:val="Hyperlink"/>
+                </w:rPr>
+                <w:t>https://gitlab.com/veronika.pontolillo/python-project2/-/commit/6d16ff33cccdb344015c04fce4079027fd633ba5</w:t>
+              </w:r>
+            </w:hyperlink>
+          </w:p>
+          <w:p/>
+        </w:tc>
+        <w:tc>
+          <w:tcPr>
+            <w:tcW w:w="851" w:type="dxa"/>
+            <w:shd w:val="clear" w:color="auto" w:fill="B4C6E7" w:themeFill="accent1" w:themeFillTint="66"/>
+          </w:tcPr>
+          <w:p>
+            <w:r>
+              <w:t>Maria</w:t>
+            </w:r>
+          </w:p>
+        </w:tc>
+        <w:tc>
+          <w:tcPr>
+            <w:tcW w:w="992" w:type="dxa"/>
+            <w:shd w:val="clear" w:color="auto" w:fill="B4C6E7" w:themeFill="accent1" w:themeFillTint="66"/>
+          </w:tcPr>
+          <w:p>
+            <w:r>
+              <w:t>April 19</w:t>
+            </w:r>
+          </w:p>
         </w:tc>
         <w:tc>
           <w:tcPr>
             <w:tcW w:w="709" w:type="dxa"/>
             <w:shd w:val="clear" w:color="auto" w:fill="B4C6E7" w:themeFill="accent1" w:themeFillTint="66"/>
           </w:tcPr>
-          <w:p/>
-        </w:tc>
-        <w:tc>
-          <w:tcPr>
-            <w:tcW w:w="992" w:type="dxa"/>
-            <w:shd w:val="clear" w:color="auto" w:fill="B4C6E7" w:themeFill="accent1" w:themeFillTint="66"/>
-          </w:tcPr>
-          <w:p/>
-        </w:tc>
-        <w:tc>
-          <w:tcPr>
-            <w:tcW w:w="709" w:type="dxa"/>
-            <w:shd w:val="clear" w:color="auto" w:fill="B4C6E7" w:themeFill="accent1" w:themeFillTint="66"/>
-          </w:tcPr>
-          <w:p/>
+          <w:p>
+            <w:r>
+              <w:t>4.5h</w:t>
+            </w:r>
+          </w:p>
         </w:tc>
         <w:tc>
           <w:tcPr>
             <w:tcW w:w="1418" w:type="dxa"/>
             <w:shd w:val="clear" w:color="auto" w:fill="B4C6E7" w:themeFill="accent1" w:themeFillTint="66"/>
           </w:tcPr>
-          <w:p/>
-        </w:tc>
-        <w:tc>
-          <w:tcPr>
-            <w:tcW w:w="567" w:type="dxa"/>
-            <w:shd w:val="clear" w:color="auto" w:fill="B4C6E7" w:themeFill="accent1" w:themeFillTint="66"/>
-          </w:tcPr>
-          <w:p/>
+          <w:p>
+            <w:r>
+              <w:t>Trouble with scripts added to the html templates for the messaging interface.</w:t>
+            </w:r>
+            <w:r>
+              <w:t xml:space="preserve"> Also had some problems setting up the db since I didn’t remember how to and making migrations.</w:t>
+            </w:r>
+            <w:r>
+              <w:t xml:space="preserve"> Also had some trouble seeing Messages in the /admin </w:t>
+            </w:r>
+            <w:r>
+              <w:t>though it is now there.</w:t>
+            </w:r>
+          </w:p>
+        </w:tc>
+        <w:tc>
+          <w:tcPr>
+            <w:tcW w:w="708" w:type="dxa"/>
+            <w:shd w:val="clear" w:color="auto" w:fill="B4C6E7" w:themeFill="accent1" w:themeFillTint="66"/>
+          </w:tcPr>
+          <w:p>
+            <w:r>
+              <w:t>90%</w:t>
+            </w:r>
+          </w:p>
         </w:tc>
         <w:tc>
           <w:tcPr>
             <w:tcW w:w="1134" w:type="dxa"/>
             <w:shd w:val="clear" w:color="auto" w:fill="B4C6E7" w:themeFill="accent1" w:themeFillTint="66"/>
           </w:tcPr>
-          <w:p/>
+          <w:p>
+            <w:r>
+              <w:t>Everything works well though scripts for the messaging interface do not function correctly yet. Also, I can see the html page though the styling is not being applied to it.</w:t>
+            </w:r>
+          </w:p>
         </w:tc>
       </w:tr>
       <w:tr>
@@ -521,6 +495,20 @@
         </w:tc>
         <w:tc>
           <w:tcPr>
+            <w:tcW w:w="851" w:type="dxa"/>
+            <w:shd w:val="clear" w:color="auto" w:fill="B4C6E7" w:themeFill="accent1" w:themeFillTint="66"/>
+          </w:tcPr>
+          <w:p/>
+        </w:tc>
+        <w:tc>
+          <w:tcPr>
+            <w:tcW w:w="992" w:type="dxa"/>
+            <w:shd w:val="clear" w:color="auto" w:fill="B4C6E7" w:themeFill="accent1" w:themeFillTint="66"/>
+          </w:tcPr>
+          <w:p/>
+        </w:tc>
+        <w:tc>
+          <w:tcPr>
             <w:tcW w:w="709" w:type="dxa"/>
             <w:shd w:val="clear" w:color="auto" w:fill="B4C6E7" w:themeFill="accent1" w:themeFillTint="66"/>
           </w:tcPr>
@@ -528,6 +516,57 @@
         </w:tc>
         <w:tc>
           <w:tcPr>
+            <w:tcW w:w="1418" w:type="dxa"/>
+            <w:shd w:val="clear" w:color="auto" w:fill="B4C6E7" w:themeFill="accent1" w:themeFillTint="66"/>
+          </w:tcPr>
+          <w:p/>
+        </w:tc>
+        <w:tc>
+          <w:tcPr>
+            <w:tcW w:w="708" w:type="dxa"/>
+            <w:shd w:val="clear" w:color="auto" w:fill="B4C6E7" w:themeFill="accent1" w:themeFillTint="66"/>
+          </w:tcPr>
+          <w:p/>
+        </w:tc>
+        <w:tc>
+          <w:tcPr>
+            <w:tcW w:w="1134" w:type="dxa"/>
+            <w:shd w:val="clear" w:color="auto" w:fill="B4C6E7" w:themeFill="accent1" w:themeFillTint="66"/>
+          </w:tcPr>
+          <w:p/>
+        </w:tc>
+      </w:tr>
+      <w:tr>
+        <w:tc>
+          <w:tcPr>
+            <w:tcW w:w="704" w:type="dxa"/>
+            <w:shd w:val="clear" w:color="auto" w:fill="B4C6E7" w:themeFill="accent1" w:themeFillTint="66"/>
+          </w:tcPr>
+          <w:p/>
+        </w:tc>
+        <w:tc>
+          <w:tcPr>
+            <w:tcW w:w="1559" w:type="dxa"/>
+            <w:shd w:val="clear" w:color="auto" w:fill="B4C6E7" w:themeFill="accent1" w:themeFillTint="66"/>
+          </w:tcPr>
+          <w:p/>
+        </w:tc>
+        <w:tc>
+          <w:tcPr>
+            <w:tcW w:w="1701" w:type="dxa"/>
+            <w:shd w:val="clear" w:color="auto" w:fill="B4C6E7" w:themeFill="accent1" w:themeFillTint="66"/>
+          </w:tcPr>
+          <w:p/>
+        </w:tc>
+        <w:tc>
+          <w:tcPr>
+            <w:tcW w:w="851" w:type="dxa"/>
+            <w:shd w:val="clear" w:color="auto" w:fill="B4C6E7" w:themeFill="accent1" w:themeFillTint="66"/>
+          </w:tcPr>
+          <w:p/>
+        </w:tc>
+        <w:tc>
+          <w:tcPr>
             <w:tcW w:w="992" w:type="dxa"/>
             <w:shd w:val="clear" w:color="auto" w:fill="B4C6E7" w:themeFill="accent1" w:themeFillTint="66"/>
           </w:tcPr>
@@ -549,7 +588,7 @@
         </w:tc>
         <w:tc>
           <w:tcPr>
-            <w:tcW w:w="567" w:type="dxa"/>
+            <w:tcW w:w="708" w:type="dxa"/>
             <w:shd w:val="clear" w:color="auto" w:fill="B4C6E7" w:themeFill="accent1" w:themeFillTint="66"/>
           </w:tcPr>
           <w:p/>
@@ -572,7 +611,7 @@
           <w:szCs w:val="24"/>
         </w:rPr>
       </w:pPr>
-      <w:hyperlink r:id="rId6" w:history="1">
+      <w:hyperlink r:id="rId7" w:history="1">
         <w:r>
           <w:rPr>
             <w:rStyle w:val="instancename"/>
@@ -582,29 +621,7 @@
             <w:color w:val="0066CC"/>
             <w:shd w:val="clear" w:color="auto" w:fill="FFFFFF"/>
           </w:rPr>
-          <w:t xml:space="preserve">Project 2 Progress </w:t>
-        </w:r>
-        <w:r>
-          <w:rPr>
-            <w:rStyle w:val="instancename"/>
-            <w:rFonts w:ascii="Open Sans" w:hAnsi="Open Sans" w:cs="Open Sans"/>
-            <w:b/>
-            <w:bCs/>
-            <w:color w:val="0066CC"/>
-            <w:shd w:val="clear" w:color="auto" w:fill="FFFFFF"/>
-          </w:rPr>
-          <w:t xml:space="preserve">- </w:t>
-        </w:r>
-        <w:r>
-          <w:rPr>
-            <w:rStyle w:val="instancename"/>
-            <w:rFonts w:ascii="Open Sans" w:hAnsi="Open Sans" w:cs="Open Sans"/>
-            <w:b/>
-            <w:bCs/>
-            <w:color w:val="0066CC"/>
-            <w:shd w:val="clear" w:color="auto" w:fill="FFFFFF"/>
-          </w:rPr>
-          <w:t>Report 1</w:t>
+          <w:t>Project 2 Progress - Report 1</w:t>
         </w:r>
       </w:hyperlink>
     </w:p>
@@ -1017,13 +1034,13 @@
     <w:name w:val="Normal"/>
     <w:qFormat/>
   </w:style>
-  <w:style w:type="character" w:default="1" w:styleId="Policepardfaut">
+  <w:style w:type="character" w:default="1" w:styleId="DefaultParagraphFont">
     <w:name w:val="Default Paragraph Font"/>
     <w:uiPriority w:val="1"/>
     <w:semiHidden/>
     <w:unhideWhenUsed/>
   </w:style>
-  <w:style w:type="table" w:default="1" w:styleId="TableauNormal">
+  <w:style w:type="table" w:default="1" w:styleId="TableNormal">
     <w:name w:val="Normal Table"/>
     <w:uiPriority w:val="99"/>
     <w:semiHidden/>
@@ -1038,15 +1055,15 @@
       </w:tblCellMar>
     </w:tblPr>
   </w:style>
-  <w:style w:type="numbering" w:default="1" w:styleId="Aucuneliste">
+  <w:style w:type="numbering" w:default="1" w:styleId="NoList">
     <w:name w:val="No List"/>
     <w:uiPriority w:val="99"/>
     <w:semiHidden/>
     <w:unhideWhenUsed/>
   </w:style>
-  <w:style w:type="table" w:styleId="Grilledutableau">
+  <w:style w:type="table" w:styleId="TableGrid">
     <w:name w:val="Table Grid"/>
-    <w:basedOn w:val="TableauNormal"/>
+    <w:basedOn w:val="TableNormal"/>
     <w:uiPriority w:val="39"/>
     <w:rsid w:val="009B3F6D"/>
     <w:pPr>
@@ -1065,17 +1082,17 @@
   </w:style>
   <w:style w:type="character" w:customStyle="1" w:styleId="instancename">
     <w:name w:val="instancename"/>
-    <w:basedOn w:val="Policepardfaut"/>
+    <w:basedOn w:val="DefaultParagraphFont"/>
     <w:rsid w:val="001271A4"/>
   </w:style>
   <w:style w:type="character" w:customStyle="1" w:styleId="accesshide">
     <w:name w:val="accesshide"/>
-    <w:basedOn w:val="Policepardfaut"/>
+    <w:basedOn w:val="DefaultParagraphFont"/>
     <w:rsid w:val="001271A4"/>
   </w:style>
-  <w:style w:type="character" w:styleId="Lienhypertexte">
+  <w:style w:type="character" w:styleId="Hyperlink">
     <w:name w:val="Hyperlink"/>
-    <w:basedOn w:val="Policepardfaut"/>
+    <w:basedOn w:val="DefaultParagraphFont"/>
     <w:uiPriority w:val="99"/>
     <w:unhideWhenUsed/>
     <w:rsid w:val="002A3E90"/>
@@ -1084,9 +1101,9 @@
       <w:u w:val="single"/>
     </w:rPr>
   </w:style>
-  <w:style w:type="character" w:styleId="Mentionnonrsolue">
+  <w:style w:type="character" w:styleId="UnresolvedMention">
     <w:name w:val="Unresolved Mention"/>
-    <w:basedOn w:val="Policepardfaut"/>
+    <w:basedOn w:val="DefaultParagraphFont"/>
     <w:uiPriority w:val="99"/>
     <w:semiHidden/>
     <w:unhideWhenUsed/>
@@ -1096,9 +1113,9 @@
       <w:shd w:val="clear" w:color="auto" w:fill="E1DFDD"/>
     </w:rPr>
   </w:style>
-  <w:style w:type="character" w:styleId="Lienhypertextesuivivisit">
+  <w:style w:type="character" w:styleId="FollowedHyperlink">
     <w:name w:val="FollowedHyperlink"/>
-    <w:basedOn w:val="Policepardfaut"/>
+    <w:basedOn w:val="DefaultParagraphFont"/>
     <w:uiPriority w:val="99"/>
     <w:semiHidden/>
     <w:unhideWhenUsed/>

</xml_diff>

<commit_message>
added changes to report
</commit_message>
<xml_diff>
--- a/documents/Project 2 Progress- Report 1.docx
+++ b/documents/Project 2 Progress- Report 1.docx
@@ -4,9 +4,9 @@
   <w:body>
     <w:tbl>
       <w:tblPr>
-        <w:tblStyle w:val="Grilledutableau"/>
+        <w:tblStyle w:val="TableGrid"/>
         <w:tblpPr w:leftFromText="180" w:rightFromText="180" w:horzAnchor="margin" w:tblpY="720"/>
-        <w:tblW w:w="9493" w:type="dxa"/>
+        <w:tblW w:w="9776" w:type="dxa"/>
         <w:tblLayout w:type="fixed"/>
         <w:tblLook w:val="04A0" w:firstRow="1" w:lastRow="0" w:firstColumn="1" w:lastColumn="0" w:noHBand="0" w:noVBand="1"/>
       </w:tblPr>
@@ -14,11 +14,11 @@
         <w:gridCol w:w="704"/>
         <w:gridCol w:w="1559"/>
         <w:gridCol w:w="1701"/>
-        <w:gridCol w:w="709"/>
+        <w:gridCol w:w="851"/>
         <w:gridCol w:w="992"/>
         <w:gridCol w:w="709"/>
         <w:gridCol w:w="1418"/>
-        <w:gridCol w:w="567"/>
+        <w:gridCol w:w="708"/>
         <w:gridCol w:w="1134"/>
       </w:tblGrid>
       <w:tr>
@@ -65,33 +65,33 @@
         </w:tc>
         <w:tc>
           <w:tcPr>
+            <w:tcW w:w="851" w:type="dxa"/>
+            <w:shd w:val="clear" w:color="auto" w:fill="4472C4" w:themeFill="accent1"/>
+          </w:tcPr>
+          <w:p>
+            <w:r>
+              <w:t>Assignee</w:t>
+            </w:r>
+          </w:p>
+        </w:tc>
+        <w:tc>
+          <w:tcPr>
+            <w:tcW w:w="992" w:type="dxa"/>
+            <w:shd w:val="clear" w:color="auto" w:fill="4472C4" w:themeFill="accent1"/>
+          </w:tcPr>
+          <w:p>
+            <w:r>
+              <w:t>Start Date</w:t>
+            </w:r>
+          </w:p>
+        </w:tc>
+        <w:tc>
+          <w:tcPr>
             <w:tcW w:w="709" w:type="dxa"/>
             <w:shd w:val="clear" w:color="auto" w:fill="4472C4" w:themeFill="accent1"/>
           </w:tcPr>
           <w:p>
             <w:r>
-              <w:t>Assignee</w:t>
-            </w:r>
-          </w:p>
-        </w:tc>
-        <w:tc>
-          <w:tcPr>
-            <w:tcW w:w="992" w:type="dxa"/>
-            <w:shd w:val="clear" w:color="auto" w:fill="4472C4" w:themeFill="accent1"/>
-          </w:tcPr>
-          <w:p>
-            <w:r>
-              <w:t>Start Date</w:t>
-            </w:r>
-          </w:p>
-        </w:tc>
-        <w:tc>
-          <w:tcPr>
-            <w:tcW w:w="709" w:type="dxa"/>
-            <w:shd w:val="clear" w:color="auto" w:fill="4472C4" w:themeFill="accent1"/>
-          </w:tcPr>
-          <w:p>
-            <w:r>
               <w:t>Duration</w:t>
             </w:r>
           </w:p>
@@ -109,7 +109,7 @@
         </w:tc>
         <w:tc>
           <w:tcPr>
-            <w:tcW w:w="567" w:type="dxa"/>
+            <w:tcW w:w="708" w:type="dxa"/>
             <w:shd w:val="clear" w:color="auto" w:fill="4472C4" w:themeFill="accent1"/>
           </w:tcPr>
           <w:p>
@@ -167,129 +167,7 @@
             <w:hyperlink r:id="rId4" w:history="1">
               <w:r>
                 <w:rPr>
-                  <w:rStyle w:val="Lienhypertexte"/>
-                </w:rPr>
-                <w:t>https://gitlab.com/ve</w:t>
-              </w:r>
-              <w:r>
-                <w:rPr>
-                  <w:rStyle w:val="Lienhypertexte"/>
-                </w:rPr>
-                <w:t>r</w:t>
-              </w:r>
-              <w:r>
-                <w:rPr>
-                  <w:rStyle w:val="Lienhypertexte"/>
-                </w:rPr>
-                <w:t>onika.pontolillo/python-project2/-/commit/4b4e773a820faa9268b1623f0f1ebe5e20dd8f31</w:t>
-              </w:r>
-            </w:hyperlink>
-          </w:p>
-          <w:p/>
-        </w:tc>
-        <w:tc>
-          <w:tcPr>
-            <w:tcW w:w="709" w:type="dxa"/>
-            <w:shd w:val="clear" w:color="auto" w:fill="B4C6E7" w:themeFill="accent1" w:themeFillTint="66"/>
-          </w:tcPr>
-          <w:p>
-            <w:r>
-              <w:t>Dan</w:t>
-            </w:r>
-          </w:p>
-        </w:tc>
-        <w:tc>
-          <w:tcPr>
-            <w:tcW w:w="992" w:type="dxa"/>
-            <w:shd w:val="clear" w:color="auto" w:fill="B4C6E7" w:themeFill="accent1" w:themeFillTint="66"/>
-          </w:tcPr>
-          <w:p>
-            <w:r>
-              <w:t>April 17</w:t>
-            </w:r>
-          </w:p>
-        </w:tc>
-        <w:tc>
-          <w:tcPr>
-            <w:tcW w:w="709" w:type="dxa"/>
-            <w:shd w:val="clear" w:color="auto" w:fill="B4C6E7" w:themeFill="accent1" w:themeFillTint="66"/>
-          </w:tcPr>
-          <w:p>
-            <w:r>
-              <w:t>1h</w:t>
-            </w:r>
-          </w:p>
-        </w:tc>
-        <w:tc>
-          <w:tcPr>
-            <w:tcW w:w="1418" w:type="dxa"/>
-            <w:shd w:val="clear" w:color="auto" w:fill="B4C6E7" w:themeFill="accent1" w:themeFillTint="66"/>
-          </w:tcPr>
-          <w:p>
-            <w:r>
-              <w:t>Couldn’t encrypt the password</w:t>
-            </w:r>
-          </w:p>
-        </w:tc>
-        <w:tc>
-          <w:tcPr>
-            <w:tcW w:w="567" w:type="dxa"/>
-            <w:shd w:val="clear" w:color="auto" w:fill="B4C6E7" w:themeFill="accent1" w:themeFillTint="66"/>
-          </w:tcPr>
-          <w:p>
-            <w:r>
-              <w:t>8</w:t>
-            </w:r>
-            <w:r>
-              <w:t>0%</w:t>
-            </w:r>
-          </w:p>
-        </w:tc>
-        <w:tc>
-          <w:tcPr>
-            <w:tcW w:w="1134" w:type="dxa"/>
-            <w:shd w:val="clear" w:color="auto" w:fill="B4C6E7" w:themeFill="accent1" w:themeFillTint="66"/>
-          </w:tcPr>
-          <w:p>
-            <w:r>
-              <w:t>In the database</w:t>
-            </w:r>
-          </w:p>
-        </w:tc>
-      </w:tr>
-      <w:tr>
-        <w:tc>
-          <w:tcPr>
-            <w:tcW w:w="704" w:type="dxa"/>
-            <w:shd w:val="clear" w:color="auto" w:fill="B4C6E7" w:themeFill="accent1" w:themeFillTint="66"/>
-          </w:tcPr>
-          <w:p>
-            <w:r>
-              <w:t>T2</w:t>
-            </w:r>
-          </w:p>
-        </w:tc>
-        <w:tc>
-          <w:tcPr>
-            <w:tcW w:w="1559" w:type="dxa"/>
-            <w:shd w:val="clear" w:color="auto" w:fill="B4C6E7" w:themeFill="accent1" w:themeFillTint="66"/>
-          </w:tcPr>
-          <w:p>
-            <w:r>
-              <w:t>View for Creating an account using the model created earlier</w:t>
-            </w:r>
-          </w:p>
-        </w:tc>
-        <w:tc>
-          <w:tcPr>
-            <w:tcW w:w="1701" w:type="dxa"/>
-            <w:shd w:val="clear" w:color="auto" w:fill="B4C6E7" w:themeFill="accent1" w:themeFillTint="66"/>
-          </w:tcPr>
-          <w:p>
-            <w:hyperlink r:id="rId5" w:history="1">
-              <w:r>
-                <w:rPr>
-                  <w:rStyle w:val="Lienhypertexte"/>
+                  <w:rStyle w:val="Hyperlink"/>
                 </w:rPr>
                 <w:t>https://gitlab.com/veronika.pontolillo/python-project2/-/commit/4b4e773a820faa9268b1623f0f1ebe5e20dd8f31</w:t>
               </w:r>
@@ -299,34 +177,34 @@
         </w:tc>
         <w:tc>
           <w:tcPr>
+            <w:tcW w:w="851" w:type="dxa"/>
+            <w:shd w:val="clear" w:color="auto" w:fill="B4C6E7" w:themeFill="accent1" w:themeFillTint="66"/>
+          </w:tcPr>
+          <w:p>
+            <w:r>
+              <w:t>Dan</w:t>
+            </w:r>
+          </w:p>
+        </w:tc>
+        <w:tc>
+          <w:tcPr>
+            <w:tcW w:w="992" w:type="dxa"/>
+            <w:shd w:val="clear" w:color="auto" w:fill="B4C6E7" w:themeFill="accent1" w:themeFillTint="66"/>
+          </w:tcPr>
+          <w:p>
+            <w:r>
+              <w:t>April 17</w:t>
+            </w:r>
+          </w:p>
+        </w:tc>
+        <w:tc>
+          <w:tcPr>
             <w:tcW w:w="709" w:type="dxa"/>
             <w:shd w:val="clear" w:color="auto" w:fill="B4C6E7" w:themeFill="accent1" w:themeFillTint="66"/>
           </w:tcPr>
           <w:p>
             <w:r>
-              <w:t>Dan</w:t>
-            </w:r>
-          </w:p>
-        </w:tc>
-        <w:tc>
-          <w:tcPr>
-            <w:tcW w:w="992" w:type="dxa"/>
-            <w:shd w:val="clear" w:color="auto" w:fill="B4C6E7" w:themeFill="accent1" w:themeFillTint="66"/>
-          </w:tcPr>
-          <w:p>
-            <w:r>
-              <w:t>April 17</w:t>
-            </w:r>
-          </w:p>
-        </w:tc>
-        <w:tc>
-          <w:tcPr>
-            <w:tcW w:w="709" w:type="dxa"/>
-            <w:shd w:val="clear" w:color="auto" w:fill="B4C6E7" w:themeFill="accent1" w:themeFillTint="66"/>
-          </w:tcPr>
-          <w:p>
-            <w:r>
-              <w:t>3h</w:t>
+              <w:t>1h</w:t>
             </w:r>
           </w:p>
         </w:tc>
@@ -337,21 +215,21 @@
           </w:tcPr>
           <w:p>
             <w:r>
-              <w:t>Difficulty using POST with the form to take input from user</w:t>
-            </w:r>
-            <w:r>
-              <w:t>. Difficulty redirecting to another page</w:t>
-            </w:r>
-          </w:p>
-        </w:tc>
-        <w:tc>
-          <w:tcPr>
-            <w:tcW w:w="567" w:type="dxa"/>
-            <w:shd w:val="clear" w:color="auto" w:fill="B4C6E7" w:themeFill="accent1" w:themeFillTint="66"/>
-          </w:tcPr>
-          <w:p>
-            <w:r>
-              <w:t>100%</w:t>
+              <w:t>Couldn’t encrypt the password</w:t>
+            </w:r>
+          </w:p>
+        </w:tc>
+        <w:tc>
+          <w:tcPr>
+            <w:tcW w:w="708" w:type="dxa"/>
+            <w:shd w:val="clear" w:color="auto" w:fill="B4C6E7" w:themeFill="accent1" w:themeFillTint="66"/>
+          </w:tcPr>
+          <w:p>
+            <w:r>
+              <w:t>8</w:t>
+            </w:r>
+            <w:r>
+              <w:t>0%</w:t>
             </w:r>
           </w:p>
         </w:tc>
@@ -362,7 +240,7 @@
           </w:tcPr>
           <w:p>
             <w:r>
-              <w:t xml:space="preserve">Can create an account in the view </w:t>
+              <w:t>In the database</w:t>
             </w:r>
           </w:p>
         </w:tc>
@@ -373,63 +251,108 @@
             <w:tcW w:w="704" w:type="dxa"/>
             <w:shd w:val="clear" w:color="auto" w:fill="B4C6E7" w:themeFill="accent1" w:themeFillTint="66"/>
           </w:tcPr>
+          <w:p>
+            <w:r>
+              <w:t>T2</w:t>
+            </w:r>
+          </w:p>
+        </w:tc>
+        <w:tc>
+          <w:tcPr>
+            <w:tcW w:w="1559" w:type="dxa"/>
+            <w:shd w:val="clear" w:color="auto" w:fill="B4C6E7" w:themeFill="accent1" w:themeFillTint="66"/>
+          </w:tcPr>
+          <w:p>
+            <w:r>
+              <w:t>View for Creating an account using the model created earlier</w:t>
+            </w:r>
+          </w:p>
+        </w:tc>
+        <w:tc>
+          <w:tcPr>
+            <w:tcW w:w="1701" w:type="dxa"/>
+            <w:shd w:val="clear" w:color="auto" w:fill="B4C6E7" w:themeFill="accent1" w:themeFillTint="66"/>
+          </w:tcPr>
+          <w:p>
+            <w:hyperlink r:id="rId5" w:history="1">
+              <w:r>
+                <w:rPr>
+                  <w:rStyle w:val="Hyperlink"/>
+                </w:rPr>
+                <w:t>https://gitlab.com/veronika.pontolillo/python-project2/-/commit/4b4e773a820faa9268b1623f0f1ebe5e20dd8f31</w:t>
+              </w:r>
+            </w:hyperlink>
+          </w:p>
           <w:p/>
         </w:tc>
         <w:tc>
           <w:tcPr>
-            <w:tcW w:w="1559" w:type="dxa"/>
-            <w:shd w:val="clear" w:color="auto" w:fill="B4C6E7" w:themeFill="accent1" w:themeFillTint="66"/>
-          </w:tcPr>
-          <w:p/>
-        </w:tc>
-        <w:tc>
-          <w:tcPr>
-            <w:tcW w:w="1701" w:type="dxa"/>
-            <w:shd w:val="clear" w:color="auto" w:fill="B4C6E7" w:themeFill="accent1" w:themeFillTint="66"/>
-          </w:tcPr>
-          <w:p/>
+            <w:tcW w:w="851" w:type="dxa"/>
+            <w:shd w:val="clear" w:color="auto" w:fill="B4C6E7" w:themeFill="accent1" w:themeFillTint="66"/>
+          </w:tcPr>
+          <w:p>
+            <w:r>
+              <w:t>Dan</w:t>
+            </w:r>
+          </w:p>
+        </w:tc>
+        <w:tc>
+          <w:tcPr>
+            <w:tcW w:w="992" w:type="dxa"/>
+            <w:shd w:val="clear" w:color="auto" w:fill="B4C6E7" w:themeFill="accent1" w:themeFillTint="66"/>
+          </w:tcPr>
+          <w:p>
+            <w:r>
+              <w:t>April 17</w:t>
+            </w:r>
+          </w:p>
         </w:tc>
         <w:tc>
           <w:tcPr>
             <w:tcW w:w="709" w:type="dxa"/>
             <w:shd w:val="clear" w:color="auto" w:fill="B4C6E7" w:themeFill="accent1" w:themeFillTint="66"/>
           </w:tcPr>
-          <w:p/>
-        </w:tc>
-        <w:tc>
-          <w:tcPr>
-            <w:tcW w:w="992" w:type="dxa"/>
-            <w:shd w:val="clear" w:color="auto" w:fill="B4C6E7" w:themeFill="accent1" w:themeFillTint="66"/>
-          </w:tcPr>
-          <w:p/>
-        </w:tc>
-        <w:tc>
-          <w:tcPr>
-            <w:tcW w:w="709" w:type="dxa"/>
-            <w:shd w:val="clear" w:color="auto" w:fill="B4C6E7" w:themeFill="accent1" w:themeFillTint="66"/>
-          </w:tcPr>
-          <w:p/>
+          <w:p>
+            <w:r>
+              <w:t>3h</w:t>
+            </w:r>
+          </w:p>
         </w:tc>
         <w:tc>
           <w:tcPr>
             <w:tcW w:w="1418" w:type="dxa"/>
             <w:shd w:val="clear" w:color="auto" w:fill="B4C6E7" w:themeFill="accent1" w:themeFillTint="66"/>
           </w:tcPr>
-          <w:p/>
-        </w:tc>
-        <w:tc>
-          <w:tcPr>
-            <w:tcW w:w="567" w:type="dxa"/>
-            <w:shd w:val="clear" w:color="auto" w:fill="B4C6E7" w:themeFill="accent1" w:themeFillTint="66"/>
-          </w:tcPr>
-          <w:p/>
+          <w:p>
+            <w:r>
+              <w:t>Difficulty using POST with the form to take input from user</w:t>
+            </w:r>
+            <w:r>
+              <w:t>. Difficulty redirecting to another page</w:t>
+            </w:r>
+          </w:p>
+        </w:tc>
+        <w:tc>
+          <w:tcPr>
+            <w:tcW w:w="708" w:type="dxa"/>
+            <w:shd w:val="clear" w:color="auto" w:fill="B4C6E7" w:themeFill="accent1" w:themeFillTint="66"/>
+          </w:tcPr>
+          <w:p>
+            <w:r>
+              <w:t>100%</w:t>
+            </w:r>
+          </w:p>
         </w:tc>
         <w:tc>
           <w:tcPr>
             <w:tcW w:w="1134" w:type="dxa"/>
             <w:shd w:val="clear" w:color="auto" w:fill="B4C6E7" w:themeFill="accent1" w:themeFillTint="66"/>
           </w:tcPr>
-          <w:p/>
+          <w:p>
+            <w:r>
+              <w:t xml:space="preserve">Can create an account in the view </w:t>
+            </w:r>
+          </w:p>
         </w:tc>
       </w:tr>
       <w:tr>
@@ -438,63 +361,122 @@
             <w:tcW w:w="704" w:type="dxa"/>
             <w:shd w:val="clear" w:color="auto" w:fill="B4C6E7" w:themeFill="accent1" w:themeFillTint="66"/>
           </w:tcPr>
+          <w:p>
+            <w:r>
+              <w:t>T3</w:t>
+            </w:r>
+          </w:p>
+        </w:tc>
+        <w:tc>
+          <w:tcPr>
+            <w:tcW w:w="1559" w:type="dxa"/>
+            <w:shd w:val="clear" w:color="auto" w:fill="B4C6E7" w:themeFill="accent1" w:themeFillTint="66"/>
+          </w:tcPr>
+          <w:p>
+            <w:r>
+              <w:t xml:space="preserve">Added templates, model, and view for the messaging interface. </w:t>
+            </w:r>
+          </w:p>
+        </w:tc>
+        <w:tc>
+          <w:tcPr>
+            <w:tcW w:w="1701" w:type="dxa"/>
+            <w:shd w:val="clear" w:color="auto" w:fill="B4C6E7" w:themeFill="accent1" w:themeFillTint="66"/>
+          </w:tcPr>
+          <w:p>
+            <w:hyperlink r:id="rId6" w:history="1">
+              <w:r>
+                <w:rPr>
+                  <w:rStyle w:val="Hyperlink"/>
+                </w:rPr>
+                <w:t>https://gitlab.com/veronika.pontolillo/python-project2/-/commit/6d16ff33cccdb344015c04fce4079027fd633ba5</w:t>
+              </w:r>
+            </w:hyperlink>
+          </w:p>
           <w:p/>
         </w:tc>
         <w:tc>
           <w:tcPr>
-            <w:tcW w:w="1559" w:type="dxa"/>
-            <w:shd w:val="clear" w:color="auto" w:fill="B4C6E7" w:themeFill="accent1" w:themeFillTint="66"/>
-          </w:tcPr>
-          <w:p/>
-        </w:tc>
-        <w:tc>
-          <w:tcPr>
-            <w:tcW w:w="1701" w:type="dxa"/>
-            <w:shd w:val="clear" w:color="auto" w:fill="B4C6E7" w:themeFill="accent1" w:themeFillTint="66"/>
-          </w:tcPr>
-          <w:p/>
+            <w:tcW w:w="851" w:type="dxa"/>
+            <w:shd w:val="clear" w:color="auto" w:fill="B4C6E7" w:themeFill="accent1" w:themeFillTint="66"/>
+          </w:tcPr>
+          <w:p>
+            <w:r>
+              <w:t>Maria</w:t>
+            </w:r>
+          </w:p>
+        </w:tc>
+        <w:tc>
+          <w:tcPr>
+            <w:tcW w:w="992" w:type="dxa"/>
+            <w:shd w:val="clear" w:color="auto" w:fill="B4C6E7" w:themeFill="accent1" w:themeFillTint="66"/>
+          </w:tcPr>
+          <w:p>
+            <w:r>
+              <w:t>April 19</w:t>
+            </w:r>
+          </w:p>
         </w:tc>
         <w:tc>
           <w:tcPr>
             <w:tcW w:w="709" w:type="dxa"/>
             <w:shd w:val="clear" w:color="auto" w:fill="B4C6E7" w:themeFill="accent1" w:themeFillTint="66"/>
           </w:tcPr>
-          <w:p/>
-        </w:tc>
-        <w:tc>
-          <w:tcPr>
-            <w:tcW w:w="992" w:type="dxa"/>
-            <w:shd w:val="clear" w:color="auto" w:fill="B4C6E7" w:themeFill="accent1" w:themeFillTint="66"/>
-          </w:tcPr>
-          <w:p/>
-        </w:tc>
-        <w:tc>
-          <w:tcPr>
-            <w:tcW w:w="709" w:type="dxa"/>
-            <w:shd w:val="clear" w:color="auto" w:fill="B4C6E7" w:themeFill="accent1" w:themeFillTint="66"/>
-          </w:tcPr>
-          <w:p/>
+          <w:p>
+            <w:r>
+              <w:t>4.5h</w:t>
+            </w:r>
+          </w:p>
         </w:tc>
         <w:tc>
           <w:tcPr>
             <w:tcW w:w="1418" w:type="dxa"/>
             <w:shd w:val="clear" w:color="auto" w:fill="B4C6E7" w:themeFill="accent1" w:themeFillTint="66"/>
           </w:tcPr>
-          <w:p/>
-        </w:tc>
-        <w:tc>
-          <w:tcPr>
-            <w:tcW w:w="567" w:type="dxa"/>
-            <w:shd w:val="clear" w:color="auto" w:fill="B4C6E7" w:themeFill="accent1" w:themeFillTint="66"/>
-          </w:tcPr>
-          <w:p/>
+          <w:p>
+            <w:r>
+              <w:t>Trouble with scripts added to the html templates for the messaging interface.</w:t>
+            </w:r>
+            <w:r>
+              <w:t xml:space="preserve"> Also had some problems setting up the </w:t>
+            </w:r>
+            <w:proofErr w:type="spellStart"/>
+            <w:r>
+              <w:t>db</w:t>
+            </w:r>
+            <w:proofErr w:type="spellEnd"/>
+            <w:r>
+              <w:t xml:space="preserve"> since I didn’t remember how to and making migrations.</w:t>
+            </w:r>
+            <w:r>
+              <w:t xml:space="preserve"> Also had some trouble seeing Messages in the /admin </w:t>
+            </w:r>
+            <w:r>
+              <w:t>though it is now there.</w:t>
+            </w:r>
+          </w:p>
+        </w:tc>
+        <w:tc>
+          <w:tcPr>
+            <w:tcW w:w="708" w:type="dxa"/>
+            <w:shd w:val="clear" w:color="auto" w:fill="B4C6E7" w:themeFill="accent1" w:themeFillTint="66"/>
+          </w:tcPr>
+          <w:p>
+            <w:r>
+              <w:t>90%</w:t>
+            </w:r>
+          </w:p>
         </w:tc>
         <w:tc>
           <w:tcPr>
             <w:tcW w:w="1134" w:type="dxa"/>
             <w:shd w:val="clear" w:color="auto" w:fill="B4C6E7" w:themeFill="accent1" w:themeFillTint="66"/>
           </w:tcPr>
-          <w:p/>
+          <w:p>
+            <w:r>
+              <w:t>Everything works well though scripts for the messaging interface do not function correctly yet. Also, I can see the html page though the styling is not being applied to it.</w:t>
+            </w:r>
+          </w:p>
         </w:tc>
       </w:tr>
       <w:tr>
@@ -503,6 +485,142 @@
             <w:tcW w:w="704" w:type="dxa"/>
             <w:shd w:val="clear" w:color="auto" w:fill="B4C6E7" w:themeFill="accent1" w:themeFillTint="66"/>
           </w:tcPr>
+          <w:p>
+            <w:r>
+              <w:lastRenderedPageBreak/>
+              <w:t>T4</w:t>
+            </w:r>
+          </w:p>
+        </w:tc>
+        <w:tc>
+          <w:tcPr>
+            <w:tcW w:w="1559" w:type="dxa"/>
+            <w:shd w:val="clear" w:color="auto" w:fill="B4C6E7" w:themeFill="accent1" w:themeFillTint="66"/>
+          </w:tcPr>
+          <w:p>
+            <w:r>
+              <w:t xml:space="preserve">Added </w:t>
+            </w:r>
+            <w:r>
+              <w:t>Group and</w:t>
+            </w:r>
+            <w:r>
+              <w:t xml:space="preserve"> </w:t>
+            </w:r>
+            <w:proofErr w:type="spellStart"/>
+            <w:r>
+              <w:t>AccountGroup</w:t>
+            </w:r>
+            <w:proofErr w:type="spellEnd"/>
+            <w:r>
+              <w:t xml:space="preserve"> Model</w:t>
+            </w:r>
+            <w:r>
+              <w:t>s for web admin app</w:t>
+            </w:r>
+          </w:p>
+        </w:tc>
+        <w:tc>
+          <w:tcPr>
+            <w:tcW w:w="1701" w:type="dxa"/>
+            <w:shd w:val="clear" w:color="auto" w:fill="B4C6E7" w:themeFill="accent1" w:themeFillTint="66"/>
+          </w:tcPr>
+          <w:p>
+            <w:r>
+              <w:t>https://gitlab.com/veronika.pontolillo/python-project2/-</w:t>
+            </w:r>
+            <w:r>
+              <w:t xml:space="preserve">/commit/ </w:t>
+            </w:r>
+            <w:r>
+              <w:t>fc423cc8b5df81bc3915b9c20484331e8d759070</w:t>
+            </w:r>
+          </w:p>
+        </w:tc>
+        <w:tc>
+          <w:tcPr>
+            <w:tcW w:w="851" w:type="dxa"/>
+            <w:shd w:val="clear" w:color="auto" w:fill="B4C6E7" w:themeFill="accent1" w:themeFillTint="66"/>
+          </w:tcPr>
+          <w:p>
+            <w:r>
+              <w:t>Johnny</w:t>
+            </w:r>
+          </w:p>
+        </w:tc>
+        <w:tc>
+          <w:tcPr>
+            <w:tcW w:w="992" w:type="dxa"/>
+            <w:shd w:val="clear" w:color="auto" w:fill="B4C6E7" w:themeFill="accent1" w:themeFillTint="66"/>
+          </w:tcPr>
+          <w:p>
+            <w:r>
+              <w:t>April 19th</w:t>
+            </w:r>
+          </w:p>
+        </w:tc>
+        <w:tc>
+          <w:tcPr>
+            <w:tcW w:w="709" w:type="dxa"/>
+            <w:shd w:val="clear" w:color="auto" w:fill="B4C6E7" w:themeFill="accent1" w:themeFillTint="66"/>
+          </w:tcPr>
+          <w:p>
+            <w:r>
+              <w:t>1.5h</w:t>
+            </w:r>
+          </w:p>
+        </w:tc>
+        <w:tc>
+          <w:tcPr>
+            <w:tcW w:w="1418" w:type="dxa"/>
+            <w:shd w:val="clear" w:color="auto" w:fill="B4C6E7" w:themeFill="accent1" w:themeFillTint="66"/>
+          </w:tcPr>
+          <w:p>
+            <w:pPr>
+              <w:jc w:val="center"/>
+            </w:pPr>
+            <w:r>
+              <w:t>Had difficulty relating Account with Group when doing models.</w:t>
+            </w:r>
+          </w:p>
+        </w:tc>
+        <w:tc>
+          <w:tcPr>
+            <w:tcW w:w="708" w:type="dxa"/>
+            <w:shd w:val="clear" w:color="auto" w:fill="B4C6E7" w:themeFill="accent1" w:themeFillTint="66"/>
+          </w:tcPr>
+          <w:p>
+            <w:r>
+              <w:t>70%</w:t>
+            </w:r>
+          </w:p>
+        </w:tc>
+        <w:tc>
+          <w:tcPr>
+            <w:tcW w:w="1134" w:type="dxa"/>
+            <w:shd w:val="clear" w:color="auto" w:fill="B4C6E7" w:themeFill="accent1" w:themeFillTint="66"/>
+          </w:tcPr>
+          <w:p>
+            <w:r>
+              <w:t xml:space="preserve">Works on the admin page, did not create </w:t>
+            </w:r>
+            <w:proofErr w:type="spellStart"/>
+            <w:r>
+              <w:t>db</w:t>
+            </w:r>
+            <w:proofErr w:type="spellEnd"/>
+            <w:r>
+              <w:t xml:space="preserve"> yet</w:t>
+            </w:r>
+          </w:p>
+        </w:tc>
+      </w:tr>
+      <w:tr>
+        <w:tc>
+          <w:tcPr>
+            <w:tcW w:w="704" w:type="dxa"/>
+            <w:shd w:val="clear" w:color="auto" w:fill="B4C6E7" w:themeFill="accent1" w:themeFillTint="66"/>
+          </w:tcPr>
           <w:p/>
         </w:tc>
         <w:tc>
@@ -521,6 +639,20 @@
         </w:tc>
         <w:tc>
           <w:tcPr>
+            <w:tcW w:w="851" w:type="dxa"/>
+            <w:shd w:val="clear" w:color="auto" w:fill="B4C6E7" w:themeFill="accent1" w:themeFillTint="66"/>
+          </w:tcPr>
+          <w:p/>
+        </w:tc>
+        <w:tc>
+          <w:tcPr>
+            <w:tcW w:w="992" w:type="dxa"/>
+            <w:shd w:val="clear" w:color="auto" w:fill="B4C6E7" w:themeFill="accent1" w:themeFillTint="66"/>
+          </w:tcPr>
+          <w:p/>
+        </w:tc>
+        <w:tc>
+          <w:tcPr>
             <w:tcW w:w="709" w:type="dxa"/>
             <w:shd w:val="clear" w:color="auto" w:fill="B4C6E7" w:themeFill="accent1" w:themeFillTint="66"/>
           </w:tcPr>
@@ -528,28 +660,14 @@
         </w:tc>
         <w:tc>
           <w:tcPr>
-            <w:tcW w:w="992" w:type="dxa"/>
+            <w:tcW w:w="1418" w:type="dxa"/>
             <w:shd w:val="clear" w:color="auto" w:fill="B4C6E7" w:themeFill="accent1" w:themeFillTint="66"/>
           </w:tcPr>
           <w:p/>
         </w:tc>
         <w:tc>
           <w:tcPr>
-            <w:tcW w:w="709" w:type="dxa"/>
-            <w:shd w:val="clear" w:color="auto" w:fill="B4C6E7" w:themeFill="accent1" w:themeFillTint="66"/>
-          </w:tcPr>
-          <w:p/>
-        </w:tc>
-        <w:tc>
-          <w:tcPr>
-            <w:tcW w:w="1418" w:type="dxa"/>
-            <w:shd w:val="clear" w:color="auto" w:fill="B4C6E7" w:themeFill="accent1" w:themeFillTint="66"/>
-          </w:tcPr>
-          <w:p/>
-        </w:tc>
-        <w:tc>
-          <w:tcPr>
-            <w:tcW w:w="567" w:type="dxa"/>
+            <w:tcW w:w="708" w:type="dxa"/>
             <w:shd w:val="clear" w:color="auto" w:fill="B4C6E7" w:themeFill="accent1" w:themeFillTint="66"/>
           </w:tcPr>
           <w:p/>
@@ -572,7 +690,7 @@
           <w:szCs w:val="24"/>
         </w:rPr>
       </w:pPr>
-      <w:hyperlink r:id="rId6" w:history="1">
+      <w:hyperlink r:id="rId7" w:history="1">
         <w:r>
           <w:rPr>
             <w:rStyle w:val="instancename"/>
@@ -582,29 +700,7 @@
             <w:color w:val="0066CC"/>
             <w:shd w:val="clear" w:color="auto" w:fill="FFFFFF"/>
           </w:rPr>
-          <w:t xml:space="preserve">Project 2 Progress </w:t>
-        </w:r>
-        <w:r>
-          <w:rPr>
-            <w:rStyle w:val="instancename"/>
-            <w:rFonts w:ascii="Open Sans" w:hAnsi="Open Sans" w:cs="Open Sans"/>
-            <w:b/>
-            <w:bCs/>
-            <w:color w:val="0066CC"/>
-            <w:shd w:val="clear" w:color="auto" w:fill="FFFFFF"/>
-          </w:rPr>
-          <w:t xml:space="preserve">- </w:t>
-        </w:r>
-        <w:r>
-          <w:rPr>
-            <w:rStyle w:val="instancename"/>
-            <w:rFonts w:ascii="Open Sans" w:hAnsi="Open Sans" w:cs="Open Sans"/>
-            <w:b/>
-            <w:bCs/>
-            <w:color w:val="0066CC"/>
-            <w:shd w:val="clear" w:color="auto" w:fill="FFFFFF"/>
-          </w:rPr>
-          <w:t>Report 1</w:t>
+          <w:t>Project 2 Progress - Report 1</w:t>
         </w:r>
       </w:hyperlink>
     </w:p>
@@ -1017,13 +1113,12 @@
     <w:name w:val="Normal"/>
     <w:qFormat/>
   </w:style>
-  <w:style w:type="character" w:default="1" w:styleId="Policepardfaut">
+  <w:style w:type="character" w:default="1" w:styleId="DefaultParagraphFont">
     <w:name w:val="Default Paragraph Font"/>
     <w:uiPriority w:val="1"/>
-    <w:semiHidden/>
     <w:unhideWhenUsed/>
   </w:style>
-  <w:style w:type="table" w:default="1" w:styleId="TableauNormal">
+  <w:style w:type="table" w:default="1" w:styleId="TableNormal">
     <w:name w:val="Normal Table"/>
     <w:uiPriority w:val="99"/>
     <w:semiHidden/>
@@ -1038,15 +1133,15 @@
       </w:tblCellMar>
     </w:tblPr>
   </w:style>
-  <w:style w:type="numbering" w:default="1" w:styleId="Aucuneliste">
+  <w:style w:type="numbering" w:default="1" w:styleId="NoList">
     <w:name w:val="No List"/>
     <w:uiPriority w:val="99"/>
     <w:semiHidden/>
     <w:unhideWhenUsed/>
   </w:style>
-  <w:style w:type="table" w:styleId="Grilledutableau">
+  <w:style w:type="table" w:styleId="TableGrid">
     <w:name w:val="Table Grid"/>
-    <w:basedOn w:val="TableauNormal"/>
+    <w:basedOn w:val="TableNormal"/>
     <w:uiPriority w:val="39"/>
     <w:rsid w:val="009B3F6D"/>
     <w:pPr>
@@ -1065,17 +1160,17 @@
   </w:style>
   <w:style w:type="character" w:customStyle="1" w:styleId="instancename">
     <w:name w:val="instancename"/>
-    <w:basedOn w:val="Policepardfaut"/>
+    <w:basedOn w:val="DefaultParagraphFont"/>
     <w:rsid w:val="001271A4"/>
   </w:style>
   <w:style w:type="character" w:customStyle="1" w:styleId="accesshide">
     <w:name w:val="accesshide"/>
-    <w:basedOn w:val="Policepardfaut"/>
+    <w:basedOn w:val="DefaultParagraphFont"/>
     <w:rsid w:val="001271A4"/>
   </w:style>
-  <w:style w:type="character" w:styleId="Lienhypertexte">
+  <w:style w:type="character" w:styleId="Hyperlink">
     <w:name w:val="Hyperlink"/>
-    <w:basedOn w:val="Policepardfaut"/>
+    <w:basedOn w:val="DefaultParagraphFont"/>
     <w:uiPriority w:val="99"/>
     <w:unhideWhenUsed/>
     <w:rsid w:val="002A3E90"/>
@@ -1084,9 +1179,9 @@
       <w:u w:val="single"/>
     </w:rPr>
   </w:style>
-  <w:style w:type="character" w:styleId="Mentionnonrsolue">
+  <w:style w:type="character" w:styleId="UnresolvedMention">
     <w:name w:val="Unresolved Mention"/>
-    <w:basedOn w:val="Policepardfaut"/>
+    <w:basedOn w:val="DefaultParagraphFont"/>
     <w:uiPriority w:val="99"/>
     <w:semiHidden/>
     <w:unhideWhenUsed/>
@@ -1096,9 +1191,9 @@
       <w:shd w:val="clear" w:color="auto" w:fill="E1DFDD"/>
     </w:rPr>
   </w:style>
-  <w:style w:type="character" w:styleId="Lienhypertextesuivivisit">
+  <w:style w:type="character" w:styleId="FollowedHyperlink">
     <w:name w:val="FollowedHyperlink"/>
-    <w:basedOn w:val="Policepardfaut"/>
+    <w:basedOn w:val="DefaultParagraphFont"/>
     <w:uiPriority w:val="99"/>
     <w:semiHidden/>
     <w:unhideWhenUsed/>

</xml_diff>

<commit_message>
fixed link on word doc
</commit_message>
<xml_diff>
--- a/documents/Project 2 Progress- Report 1.docx
+++ b/documents/Project 2 Progress- Report 1.docx
@@ -526,16 +526,28 @@
             <w:shd w:val="clear" w:color="auto" w:fill="B4C6E7" w:themeFill="accent1" w:themeFillTint="66"/>
           </w:tcPr>
           <w:p>
-            <w:r>
-              <w:t>https://gitlab.com/veronika.pontolillo/python-project2/-</w:t>
-            </w:r>
-            <w:r>
-              <w:t xml:space="preserve">/commit/ </w:t>
-            </w:r>
-            <w:r>
-              <w:t>fc423cc8b5df81bc3915b9c20484331e8d759070</w:t>
-            </w:r>
-          </w:p>
+            <w:hyperlink r:id="rId7" w:history="1">
+              <w:r>
+                <w:rPr>
+                  <w:rStyle w:val="Hyperlink"/>
+                </w:rPr>
+                <w:t>https://gitlab.com/veronika.pontolillo/python-project2/-</w:t>
+              </w:r>
+              <w:r>
+                <w:rPr>
+                  <w:rStyle w:val="Hyperlink"/>
+                </w:rPr>
+                <w:t>/commit/</w:t>
+              </w:r>
+              <w:r>
+                <w:rPr>
+                  <w:rStyle w:val="Hyperlink"/>
+                </w:rPr>
+                <w:t>fc423cc8b5df81bc3915b9c20484331e8d759070</w:t>
+              </w:r>
+            </w:hyperlink>
+          </w:p>
+          <w:p/>
         </w:tc>
         <w:tc>
           <w:tcPr>
@@ -690,7 +702,7 @@
           <w:szCs w:val="24"/>
         </w:rPr>
       </w:pPr>
-      <w:hyperlink r:id="rId7" w:history="1">
+      <w:hyperlink r:id="rId8" w:history="1">
         <w:r>
           <w:rPr>
             <w:rStyle w:val="instancename"/>

</xml_diff>

<commit_message>
Modified the report 1
</commit_message>
<xml_diff>
--- a/documents/Project 2 Progress- Report 1.docx
+++ b/documents/Project 2 Progress- Report 1.docx
@@ -2,9 +2,52 @@
 <file path=word/document.xml><?xml version="1.0" encoding="utf-8"?>
 <w:document xmlns:wpc="http://schemas.microsoft.com/office/word/2010/wordprocessingCanvas" xmlns:cx="http://schemas.microsoft.com/office/drawing/2014/chartex" xmlns:cx1="http://schemas.microsoft.com/office/drawing/2015/9/8/chartex" xmlns:cx2="http://schemas.microsoft.com/office/drawing/2015/10/21/chartex" xmlns:cx3="http://schemas.microsoft.com/office/drawing/2016/5/9/chartex" xmlns:cx4="http://schemas.microsoft.com/office/drawing/2016/5/10/chartex" xmlns:cx5="http://schemas.microsoft.com/office/drawing/2016/5/11/chartex" xmlns:cx6="http://schemas.microsoft.com/office/drawing/2016/5/12/chartex" xmlns:cx7="http://schemas.microsoft.com/office/drawing/2016/5/13/chartex" xmlns:cx8="http://schemas.microsoft.com/office/drawing/2016/5/14/chartex" xmlns:mc="http://schemas.openxmlformats.org/markup-compatibility/2006" xmlns:aink="http://schemas.microsoft.com/office/drawing/2016/ink" xmlns:am3d="http://schemas.microsoft.com/office/drawing/2017/model3d" xmlns:o="urn:schemas-microsoft-com:office:office" xmlns:r="http://schemas.openxmlformats.org/officeDocument/2006/relationships" xmlns:m="http://schemas.openxmlformats.org/officeDocument/2006/math" xmlns:v="urn:schemas-microsoft-com:vml" xmlns:wp14="http://schemas.microsoft.com/office/word/2010/wordprocessingDrawing" xmlns:wp="http://schemas.openxmlformats.org/drawingml/2006/wordprocessingDrawing" xmlns:w10="urn:schemas-microsoft-com:office:word" xmlns:w="http://schemas.openxmlformats.org/wordprocessingml/2006/main" xmlns:w14="http://schemas.microsoft.com/office/word/2010/wordml" xmlns:w15="http://schemas.microsoft.com/office/word/2012/wordml" xmlns:w16cex="http://schemas.microsoft.com/office/word/2018/wordml/cex" xmlns:w16cid="http://schemas.microsoft.com/office/word/2016/wordml/cid" xmlns:w16="http://schemas.microsoft.com/office/word/2018/wordml" xmlns:w16sdtdh="http://schemas.microsoft.com/office/word/2020/wordml/sdtdatahash" xmlns:w16se="http://schemas.microsoft.com/office/word/2015/wordml/symex" xmlns:wpg="http://schemas.microsoft.com/office/word/2010/wordprocessingGroup" xmlns:wpi="http://schemas.microsoft.com/office/word/2010/wordprocessingInk" xmlns:wne="http://schemas.microsoft.com/office/word/2006/wordml" xmlns:wps="http://schemas.microsoft.com/office/word/2010/wordprocessingShape" mc:Ignorable="w14 w15 w16se w16cid w16 w16cex w16sdtdh wp14">
   <w:body>
+    <w:p>
+      <w:pPr>
+        <w:jc w:val="center"/>
+        <w:rPr>
+          <w:rFonts w:ascii="Open Sans" w:hAnsi="Open Sans" w:cs="Open Sans"/>
+          <w:b/>
+          <w:bCs/>
+          <w:color w:val="0066CC"/>
+          <w:shd w:val="clear" w:color="auto" w:fill="FFFFFF"/>
+        </w:rPr>
+      </w:pPr>
+      <w:r>
+        <w:fldChar w:fldCharType="begin"/>
+      </w:r>
+      <w:r>
+        <w:instrText xml:space="preserve"> HYPERLINK "https://moodle.dawsoncollege.qc.ca/mod/assign/view.php?id=463888" </w:instrText>
+      </w:r>
+      <w:r>
+        <w:fldChar w:fldCharType="separate"/>
+      </w:r>
+      <w:r>
+        <w:rPr>
+          <w:rStyle w:val="instancename"/>
+          <w:rFonts w:ascii="Open Sans" w:hAnsi="Open Sans" w:cs="Open Sans"/>
+          <w:b/>
+          <w:bCs/>
+          <w:color w:val="0066CC"/>
+          <w:shd w:val="clear" w:color="auto" w:fill="FFFFFF"/>
+        </w:rPr>
+        <w:t>Project 2 Progress - Report 1</w:t>
+      </w:r>
+      <w:r>
+        <w:rPr>
+          <w:rStyle w:val="instancename"/>
+          <w:rFonts w:ascii="Open Sans" w:hAnsi="Open Sans" w:cs="Open Sans"/>
+          <w:b/>
+          <w:bCs/>
+          <w:color w:val="0066CC"/>
+          <w:shd w:val="clear" w:color="auto" w:fill="FFFFFF"/>
+        </w:rPr>
+        <w:fldChar w:fldCharType="end"/>
+      </w:r>
+    </w:p>
     <w:tbl>
       <w:tblPr>
-        <w:tblStyle w:val="TableGrid"/>
+        <w:tblStyle w:val="Grilledutableau"/>
         <w:tblpPr w:leftFromText="180" w:rightFromText="180" w:horzAnchor="margin" w:tblpY="720"/>
         <w:tblW w:w="9776" w:type="dxa"/>
         <w:tblLayout w:type="fixed"/>
@@ -164,10 +207,10 @@
             <w:shd w:val="clear" w:color="auto" w:fill="B4C6E7" w:themeFill="accent1" w:themeFillTint="66"/>
           </w:tcPr>
           <w:p>
-            <w:hyperlink r:id="rId4" w:history="1">
+            <w:hyperlink r:id="rId6" w:history="1">
               <w:r>
                 <w:rPr>
-                  <w:rStyle w:val="Hyperlink"/>
+                  <w:rStyle w:val="Lienhypertexte"/>
                 </w:rPr>
                 <w:t>https://gitlab.com/veronika.pontolillo/python-project2/-/commit/4b4e773a820faa9268b1623f0f1ebe5e20dd8f31</w:t>
               </w:r>
@@ -226,10 +269,7 @@
           </w:tcPr>
           <w:p>
             <w:r>
-              <w:t>8</w:t>
-            </w:r>
-            <w:r>
-              <w:t>0%</w:t>
+              <w:t>80%</w:t>
             </w:r>
           </w:p>
         </w:tc>
@@ -274,10 +314,10 @@
             <w:shd w:val="clear" w:color="auto" w:fill="B4C6E7" w:themeFill="accent1" w:themeFillTint="66"/>
           </w:tcPr>
           <w:p>
-            <w:hyperlink r:id="rId5" w:history="1">
+            <w:hyperlink r:id="rId7" w:history="1">
               <w:r>
                 <w:rPr>
-                  <w:rStyle w:val="Hyperlink"/>
+                  <w:rStyle w:val="Lienhypertexte"/>
                 </w:rPr>
                 <w:t>https://gitlab.com/veronika.pontolillo/python-project2/-/commit/4b4e773a820faa9268b1623f0f1ebe5e20dd8f31</w:t>
               </w:r>
@@ -325,10 +365,7 @@
           </w:tcPr>
           <w:p>
             <w:r>
-              <w:t>Difficulty using POST with the form to take input from user</w:t>
-            </w:r>
-            <w:r>
-              <w:t>. Difficulty redirecting to another page</w:t>
+              <w:t>Difficulty using POST with the form to take input from user. Difficulty redirecting to another page</w:t>
             </w:r>
           </w:p>
         </w:tc>
@@ -384,10 +421,10 @@
             <w:shd w:val="clear" w:color="auto" w:fill="B4C6E7" w:themeFill="accent1" w:themeFillTint="66"/>
           </w:tcPr>
           <w:p>
-            <w:hyperlink r:id="rId6" w:history="1">
+            <w:hyperlink r:id="rId8" w:history="1">
               <w:r>
                 <w:rPr>
-                  <w:rStyle w:val="Hyperlink"/>
+                  <w:rStyle w:val="Lienhypertexte"/>
                 </w:rPr>
                 <w:t>https://gitlab.com/veronika.pontolillo/python-project2/-/commit/6d16ff33cccdb344015c04fce4079027fd633ba5</w:t>
               </w:r>
@@ -435,10 +472,7 @@
           </w:tcPr>
           <w:p>
             <w:r>
-              <w:t>Trouble with scripts added to the html templates for the messaging interface.</w:t>
-            </w:r>
-            <w:r>
-              <w:t xml:space="preserve"> Also had some problems setting up the </w:t>
+              <w:t xml:space="preserve">Trouble with scripts added to the html templates for the messaging interface. Also had some problems setting up the </w:t>
             </w:r>
             <w:proofErr w:type="spellStart"/>
             <w:r>
@@ -446,13 +480,7 @@
             </w:r>
             <w:proofErr w:type="spellEnd"/>
             <w:r>
-              <w:t xml:space="preserve"> since I didn’t remember how to and making migrations.</w:t>
-            </w:r>
-            <w:r>
-              <w:t xml:space="preserve"> Also had some trouble seeing Messages in the /admin </w:t>
-            </w:r>
-            <w:r>
-              <w:t>though it is now there.</w:t>
+              <w:t xml:space="preserve"> since I didn’t remember how to and making migrations. Also had some trouble seeing Messages in the /admin though it is now there.</w:t>
             </w:r>
           </w:p>
         </w:tc>
@@ -499,13 +527,7 @@
           </w:tcPr>
           <w:p>
             <w:r>
-              <w:t xml:space="preserve">Added </w:t>
-            </w:r>
-            <w:r>
-              <w:t>Group and</w:t>
-            </w:r>
-            <w:r>
-              <w:t xml:space="preserve"> </w:t>
+              <w:t xml:space="preserve">Added Group and </w:t>
             </w:r>
             <w:proofErr w:type="spellStart"/>
             <w:r>
@@ -513,10 +535,7 @@
             </w:r>
             <w:proofErr w:type="spellEnd"/>
             <w:r>
-              <w:t xml:space="preserve"> Model</w:t>
-            </w:r>
-            <w:r>
-              <w:t>s for web admin app</w:t>
+              <w:t xml:space="preserve"> Models for web admin app</w:t>
             </w:r>
           </w:p>
         </w:tc>
@@ -526,24 +545,12 @@
             <w:shd w:val="clear" w:color="auto" w:fill="B4C6E7" w:themeFill="accent1" w:themeFillTint="66"/>
           </w:tcPr>
           <w:p>
-            <w:hyperlink r:id="rId7" w:history="1">
+            <w:hyperlink r:id="rId9" w:history="1">
               <w:r>
                 <w:rPr>
-                  <w:rStyle w:val="Hyperlink"/>
+                  <w:rStyle w:val="Lienhypertexte"/>
                 </w:rPr>
-                <w:t>https://gitlab.com/veronika.pontolillo/python-project2/-</w:t>
-              </w:r>
-              <w:r>
-                <w:rPr>
-                  <w:rStyle w:val="Hyperlink"/>
-                </w:rPr>
-                <w:t>/commit/</w:t>
-              </w:r>
-              <w:r>
-                <w:rPr>
-                  <w:rStyle w:val="Hyperlink"/>
-                </w:rPr>
-                <w:t>fc423cc8b5df81bc3915b9c20484331e8d759070</w:t>
+                <w:t>https://gitlab.com/veronika.pontolillo/python-project2/-/commit/fc423cc8b5df81bc3915b9c20484331e8d759070</w:t>
               </w:r>
             </w:hyperlink>
           </w:p>
@@ -693,6 +700,15 @@
         </w:tc>
       </w:tr>
     </w:tbl>
+    <w:p>
+      <w:pPr>
+        <w:rPr>
+          <w:rFonts w:ascii="Times New Roman" w:hAnsi="Times New Roman" w:cs="Times New Roman"/>
+          <w:sz w:val="24"/>
+          <w:szCs w:val="24"/>
+        </w:rPr>
+      </w:pPr>
+    </w:p>
     <w:p>
       <w:pPr>
         <w:jc w:val="center"/>
@@ -702,21 +718,9 @@
           <w:szCs w:val="24"/>
         </w:rPr>
       </w:pPr>
-      <w:hyperlink r:id="rId8" w:history="1">
-        <w:r>
-          <w:rPr>
-            <w:rStyle w:val="instancename"/>
-            <w:rFonts w:ascii="Open Sans" w:hAnsi="Open Sans" w:cs="Open Sans"/>
-            <w:b/>
-            <w:bCs/>
-            <w:color w:val="0066CC"/>
-            <w:shd w:val="clear" w:color="auto" w:fill="FFFFFF"/>
-          </w:rPr>
-          <w:t>Project 2 Progress - Report 1</w:t>
-        </w:r>
-      </w:hyperlink>
     </w:p>
     <w:sectPr>
+      <w:headerReference w:type="default" r:id="rId10"/>
       <w:pgSz w:w="12240" w:h="15840"/>
       <w:pgMar w:top="1417" w:right="1417" w:bottom="1417" w:left="1417" w:header="708" w:footer="708" w:gutter="0"/>
       <w:cols w:space="708"/>
@@ -724,6 +728,78 @@
     </w:sectPr>
   </w:body>
 </w:document>
+</file>
+
+<file path=word/endnotes.xml><?xml version="1.0" encoding="utf-8"?>
+<w:endnotes xmlns:wpc="http://schemas.microsoft.com/office/word/2010/wordprocessingCanvas" xmlns:cx="http://schemas.microsoft.com/office/drawing/2014/chartex" xmlns:cx1="http://schemas.microsoft.com/office/drawing/2015/9/8/chartex" xmlns:cx2="http://schemas.microsoft.com/office/drawing/2015/10/21/chartex" xmlns:cx3="http://schemas.microsoft.com/office/drawing/2016/5/9/chartex" xmlns:cx4="http://schemas.microsoft.com/office/drawing/2016/5/10/chartex" xmlns:cx5="http://schemas.microsoft.com/office/drawing/2016/5/11/chartex" xmlns:cx6="http://schemas.microsoft.com/office/drawing/2016/5/12/chartex" xmlns:cx7="http://schemas.microsoft.com/office/drawing/2016/5/13/chartex" xmlns:cx8="http://schemas.microsoft.com/office/drawing/2016/5/14/chartex" xmlns:mc="http://schemas.openxmlformats.org/markup-compatibility/2006" xmlns:aink="http://schemas.microsoft.com/office/drawing/2016/ink" xmlns:am3d="http://schemas.microsoft.com/office/drawing/2017/model3d" xmlns:o="urn:schemas-microsoft-com:office:office" xmlns:r="http://schemas.openxmlformats.org/officeDocument/2006/relationships" xmlns:m="http://schemas.openxmlformats.org/officeDocument/2006/math" xmlns:v="urn:schemas-microsoft-com:vml" xmlns:wp14="http://schemas.microsoft.com/office/word/2010/wordprocessingDrawing" xmlns:wp="http://schemas.openxmlformats.org/drawingml/2006/wordprocessingDrawing" xmlns:w10="urn:schemas-microsoft-com:office:word" xmlns:w="http://schemas.openxmlformats.org/wordprocessingml/2006/main" xmlns:w14="http://schemas.microsoft.com/office/word/2010/wordml" xmlns:w15="http://schemas.microsoft.com/office/word/2012/wordml" xmlns:w16cex="http://schemas.microsoft.com/office/word/2018/wordml/cex" xmlns:w16cid="http://schemas.microsoft.com/office/word/2016/wordml/cid" xmlns:w16="http://schemas.microsoft.com/office/word/2018/wordml" xmlns:w16sdtdh="http://schemas.microsoft.com/office/word/2020/wordml/sdtdatahash" xmlns:w16se="http://schemas.microsoft.com/office/word/2015/wordml/symex" xmlns:wpg="http://schemas.microsoft.com/office/word/2010/wordprocessingGroup" xmlns:wpi="http://schemas.microsoft.com/office/word/2010/wordprocessingInk" xmlns:wne="http://schemas.microsoft.com/office/word/2006/wordml" xmlns:wps="http://schemas.microsoft.com/office/word/2010/wordprocessingShape" mc:Ignorable="w14 w15 w16se w16cid w16 w16cex w16sdtdh wp14">
+  <w:endnote w:type="separator" w:id="-1">
+    <w:p>
+      <w:pPr>
+        <w:spacing w:after="0" w:line="240" w:lineRule="auto"/>
+      </w:pPr>
+      <w:r>
+        <w:separator/>
+      </w:r>
+    </w:p>
+  </w:endnote>
+  <w:endnote w:type="continuationSeparator" w:id="0">
+    <w:p>
+      <w:pPr>
+        <w:spacing w:after="0" w:line="240" w:lineRule="auto"/>
+      </w:pPr>
+      <w:r>
+        <w:continuationSeparator/>
+      </w:r>
+    </w:p>
+  </w:endnote>
+</w:endnotes>
+</file>
+
+<file path=word/footnotes.xml><?xml version="1.0" encoding="utf-8"?>
+<w:footnotes xmlns:wpc="http://schemas.microsoft.com/office/word/2010/wordprocessingCanvas" xmlns:cx="http://schemas.microsoft.com/office/drawing/2014/chartex" xmlns:cx1="http://schemas.microsoft.com/office/drawing/2015/9/8/chartex" xmlns:cx2="http://schemas.microsoft.com/office/drawing/2015/10/21/chartex" xmlns:cx3="http://schemas.microsoft.com/office/drawing/2016/5/9/chartex" xmlns:cx4="http://schemas.microsoft.com/office/drawing/2016/5/10/chartex" xmlns:cx5="http://schemas.microsoft.com/office/drawing/2016/5/11/chartex" xmlns:cx6="http://schemas.microsoft.com/office/drawing/2016/5/12/chartex" xmlns:cx7="http://schemas.microsoft.com/office/drawing/2016/5/13/chartex" xmlns:cx8="http://schemas.microsoft.com/office/drawing/2016/5/14/chartex" xmlns:mc="http://schemas.openxmlformats.org/markup-compatibility/2006" xmlns:aink="http://schemas.microsoft.com/office/drawing/2016/ink" xmlns:am3d="http://schemas.microsoft.com/office/drawing/2017/model3d" xmlns:o="urn:schemas-microsoft-com:office:office" xmlns:r="http://schemas.openxmlformats.org/officeDocument/2006/relationships" xmlns:m="http://schemas.openxmlformats.org/officeDocument/2006/math" xmlns:v="urn:schemas-microsoft-com:vml" xmlns:wp14="http://schemas.microsoft.com/office/word/2010/wordprocessingDrawing" xmlns:wp="http://schemas.openxmlformats.org/drawingml/2006/wordprocessingDrawing" xmlns:w10="urn:schemas-microsoft-com:office:word" xmlns:w="http://schemas.openxmlformats.org/wordprocessingml/2006/main" xmlns:w14="http://schemas.microsoft.com/office/word/2010/wordml" xmlns:w15="http://schemas.microsoft.com/office/word/2012/wordml" xmlns:w16cex="http://schemas.microsoft.com/office/word/2018/wordml/cex" xmlns:w16cid="http://schemas.microsoft.com/office/word/2016/wordml/cid" xmlns:w16="http://schemas.microsoft.com/office/word/2018/wordml" xmlns:w16sdtdh="http://schemas.microsoft.com/office/word/2020/wordml/sdtdatahash" xmlns:w16se="http://schemas.microsoft.com/office/word/2015/wordml/symex" xmlns:wpg="http://schemas.microsoft.com/office/word/2010/wordprocessingGroup" xmlns:wpi="http://schemas.microsoft.com/office/word/2010/wordprocessingInk" xmlns:wne="http://schemas.microsoft.com/office/word/2006/wordml" xmlns:wps="http://schemas.microsoft.com/office/word/2010/wordprocessingShape" mc:Ignorable="w14 w15 w16se w16cid w16 w16cex w16sdtdh wp14">
+  <w:footnote w:type="separator" w:id="-1">
+    <w:p>
+      <w:pPr>
+        <w:spacing w:after="0" w:line="240" w:lineRule="auto"/>
+      </w:pPr>
+      <w:r>
+        <w:separator/>
+      </w:r>
+    </w:p>
+  </w:footnote>
+  <w:footnote w:type="continuationSeparator" w:id="0">
+    <w:p>
+      <w:pPr>
+        <w:spacing w:after="0" w:line="240" w:lineRule="auto"/>
+      </w:pPr>
+      <w:r>
+        <w:continuationSeparator/>
+      </w:r>
+    </w:p>
+  </w:footnote>
+</w:footnotes>
+</file>
+
+<file path=word/header1.xml><?xml version="1.0" encoding="utf-8"?>
+<w:hdr xmlns:wpc="http://schemas.microsoft.com/office/word/2010/wordprocessingCanvas" xmlns:cx="http://schemas.microsoft.com/office/drawing/2014/chartex" xmlns:cx1="http://schemas.microsoft.com/office/drawing/2015/9/8/chartex" xmlns:cx2="http://schemas.microsoft.com/office/drawing/2015/10/21/chartex" xmlns:cx3="http://schemas.microsoft.com/office/drawing/2016/5/9/chartex" xmlns:cx4="http://schemas.microsoft.com/office/drawing/2016/5/10/chartex" xmlns:cx5="http://schemas.microsoft.com/office/drawing/2016/5/11/chartex" xmlns:cx6="http://schemas.microsoft.com/office/drawing/2016/5/12/chartex" xmlns:cx7="http://schemas.microsoft.com/office/drawing/2016/5/13/chartex" xmlns:cx8="http://schemas.microsoft.com/office/drawing/2016/5/14/chartex" xmlns:mc="http://schemas.openxmlformats.org/markup-compatibility/2006" xmlns:aink="http://schemas.microsoft.com/office/drawing/2016/ink" xmlns:am3d="http://schemas.microsoft.com/office/drawing/2017/model3d" xmlns:o="urn:schemas-microsoft-com:office:office" xmlns:r="http://schemas.openxmlformats.org/officeDocument/2006/relationships" xmlns:m="http://schemas.openxmlformats.org/officeDocument/2006/math" xmlns:v="urn:schemas-microsoft-com:vml" xmlns:wp14="http://schemas.microsoft.com/office/word/2010/wordprocessingDrawing" xmlns:wp="http://schemas.openxmlformats.org/drawingml/2006/wordprocessingDrawing" xmlns:w10="urn:schemas-microsoft-com:office:word" xmlns:w="http://schemas.openxmlformats.org/wordprocessingml/2006/main" xmlns:w14="http://schemas.microsoft.com/office/word/2010/wordml" xmlns:w15="http://schemas.microsoft.com/office/word/2012/wordml" xmlns:w16cex="http://schemas.microsoft.com/office/word/2018/wordml/cex" xmlns:w16cid="http://schemas.microsoft.com/office/word/2016/wordml/cid" xmlns:w16="http://schemas.microsoft.com/office/word/2018/wordml" xmlns:w16sdtdh="http://schemas.microsoft.com/office/word/2020/wordml/sdtdatahash" xmlns:w16se="http://schemas.microsoft.com/office/word/2015/wordml/symex" xmlns:wpg="http://schemas.microsoft.com/office/word/2010/wordprocessingGroup" xmlns:wpi="http://schemas.microsoft.com/office/word/2010/wordprocessingInk" xmlns:wne="http://schemas.microsoft.com/office/word/2006/wordml" xmlns:wps="http://schemas.microsoft.com/office/word/2010/wordprocessingShape" mc:Ignorable="w14 w15 w16se w16cid w16 w16cex w16sdtdh wp14">
+  <w:p>
+    <w:pPr>
+      <w:pStyle w:val="En-tte"/>
+      <w:jc w:val="right"/>
+      <w:rPr>
+        <w:b/>
+        <w:bCs/>
+      </w:rPr>
+    </w:pPr>
+    <w:r>
+      <w:rPr>
+        <w:b/>
+        <w:bCs/>
+      </w:rPr>
+      <w:t>Group 1</w:t>
+    </w:r>
+  </w:p>
+</w:hdr>
 </file>
 
 <file path=word/styles.xml><?xml version="1.0" encoding="utf-8"?>
@@ -1125,12 +1201,12 @@
     <w:name w:val="Normal"/>
     <w:qFormat/>
   </w:style>
-  <w:style w:type="character" w:default="1" w:styleId="DefaultParagraphFont">
+  <w:style w:type="character" w:default="1" w:styleId="Policepardfaut">
     <w:name w:val="Default Paragraph Font"/>
     <w:uiPriority w:val="1"/>
     <w:unhideWhenUsed/>
   </w:style>
-  <w:style w:type="table" w:default="1" w:styleId="TableNormal">
+  <w:style w:type="table" w:default="1" w:styleId="TableauNormal">
     <w:name w:val="Normal Table"/>
     <w:uiPriority w:val="99"/>
     <w:semiHidden/>
@@ -1145,15 +1221,15 @@
       </w:tblCellMar>
     </w:tblPr>
   </w:style>
-  <w:style w:type="numbering" w:default="1" w:styleId="NoList">
+  <w:style w:type="numbering" w:default="1" w:styleId="Aucuneliste">
     <w:name w:val="No List"/>
     <w:uiPriority w:val="99"/>
     <w:semiHidden/>
     <w:unhideWhenUsed/>
   </w:style>
-  <w:style w:type="table" w:styleId="TableGrid">
+  <w:style w:type="table" w:styleId="Grilledutableau">
     <w:name w:val="Table Grid"/>
-    <w:basedOn w:val="TableNormal"/>
+    <w:basedOn w:val="TableauNormal"/>
     <w:uiPriority w:val="39"/>
     <w:rsid w:val="009B3F6D"/>
     <w:pPr>
@@ -1172,17 +1248,17 @@
   </w:style>
   <w:style w:type="character" w:customStyle="1" w:styleId="instancename">
     <w:name w:val="instancename"/>
-    <w:basedOn w:val="DefaultParagraphFont"/>
+    <w:basedOn w:val="Policepardfaut"/>
     <w:rsid w:val="001271A4"/>
   </w:style>
   <w:style w:type="character" w:customStyle="1" w:styleId="accesshide">
     <w:name w:val="accesshide"/>
-    <w:basedOn w:val="DefaultParagraphFont"/>
+    <w:basedOn w:val="Policepardfaut"/>
     <w:rsid w:val="001271A4"/>
   </w:style>
-  <w:style w:type="character" w:styleId="Hyperlink">
+  <w:style w:type="character" w:styleId="Lienhypertexte">
     <w:name w:val="Hyperlink"/>
-    <w:basedOn w:val="DefaultParagraphFont"/>
+    <w:basedOn w:val="Policepardfaut"/>
     <w:uiPriority w:val="99"/>
     <w:unhideWhenUsed/>
     <w:rsid w:val="002A3E90"/>
@@ -1191,9 +1267,9 @@
       <w:u w:val="single"/>
     </w:rPr>
   </w:style>
-  <w:style w:type="character" w:styleId="UnresolvedMention">
+  <w:style w:type="character" w:styleId="Mentionnonrsolue">
     <w:name w:val="Unresolved Mention"/>
-    <w:basedOn w:val="DefaultParagraphFont"/>
+    <w:basedOn w:val="Policepardfaut"/>
     <w:uiPriority w:val="99"/>
     <w:semiHidden/>
     <w:unhideWhenUsed/>
@@ -1203,9 +1279,9 @@
       <w:shd w:val="clear" w:color="auto" w:fill="E1DFDD"/>
     </w:rPr>
   </w:style>
-  <w:style w:type="character" w:styleId="FollowedHyperlink">
+  <w:style w:type="character" w:styleId="Lienhypertextesuivivisit">
     <w:name w:val="FollowedHyperlink"/>
-    <w:basedOn w:val="DefaultParagraphFont"/>
+    <w:basedOn w:val="Policepardfaut"/>
     <w:uiPriority w:val="99"/>
     <w:semiHidden/>
     <w:unhideWhenUsed/>
@@ -1214,6 +1290,50 @@
       <w:color w:val="954F72" w:themeColor="followedHyperlink"/>
       <w:u w:val="single"/>
     </w:rPr>
+  </w:style>
+  <w:style w:type="paragraph" w:styleId="En-tte">
+    <w:name w:val="header"/>
+    <w:basedOn w:val="Normal"/>
+    <w:link w:val="En-tteCar"/>
+    <w:uiPriority w:val="99"/>
+    <w:unhideWhenUsed/>
+    <w:rsid w:val="00CC2B09"/>
+    <w:pPr>
+      <w:tabs>
+        <w:tab w:val="center" w:pos="4320"/>
+        <w:tab w:val="right" w:pos="8640"/>
+      </w:tabs>
+      <w:spacing w:after="0" w:line="240" w:lineRule="auto"/>
+    </w:pPr>
+  </w:style>
+  <w:style w:type="character" w:customStyle="1" w:styleId="En-tteCar">
+    <w:name w:val="En-tête Car"/>
+    <w:basedOn w:val="Policepardfaut"/>
+    <w:link w:val="En-tte"/>
+    <w:uiPriority w:val="99"/>
+    <w:rsid w:val="00CC2B09"/>
+  </w:style>
+  <w:style w:type="paragraph" w:styleId="Pieddepage">
+    <w:name w:val="footer"/>
+    <w:basedOn w:val="Normal"/>
+    <w:link w:val="PieddepageCar"/>
+    <w:uiPriority w:val="99"/>
+    <w:unhideWhenUsed/>
+    <w:rsid w:val="00CC2B09"/>
+    <w:pPr>
+      <w:tabs>
+        <w:tab w:val="center" w:pos="4320"/>
+        <w:tab w:val="right" w:pos="8640"/>
+      </w:tabs>
+      <w:spacing w:after="0" w:line="240" w:lineRule="auto"/>
+    </w:pPr>
+  </w:style>
+  <w:style w:type="character" w:customStyle="1" w:styleId="PieddepageCar">
+    <w:name w:val="Pied de page Car"/>
+    <w:basedOn w:val="Policepardfaut"/>
+    <w:link w:val="Pieddepage"/>
+    <w:uiPriority w:val="99"/>
+    <w:rsid w:val="00CC2B09"/>
   </w:style>
 </w:styles>
 </file>

</xml_diff>

<commit_message>
Added my commit link to the doc
</commit_message>
<xml_diff>
--- a/documents/Project 2 Progress- Report 1.docx
+++ b/documents/Project 2 Progress- Report 1.docx
@@ -47,7 +47,7 @@
     </w:p>
     <w:tbl>
       <w:tblPr>
-        <w:tblStyle w:val="Grilledutableau"/>
+        <w:tblStyle w:val="TableGrid"/>
         <w:tblpPr w:leftFromText="180" w:rightFromText="180" w:horzAnchor="margin" w:tblpY="720"/>
         <w:tblW w:w="9776" w:type="dxa"/>
         <w:tblLayout w:type="fixed"/>
@@ -210,7 +210,7 @@
             <w:hyperlink r:id="rId6" w:history="1">
               <w:r>
                 <w:rPr>
-                  <w:rStyle w:val="Lienhypertexte"/>
+                  <w:rStyle w:val="Hyperlink"/>
                 </w:rPr>
                 <w:t>https://gitlab.com/veronika.pontolillo/python-project2/-/commit/4b4e773a820faa9268b1623f0f1ebe5e20dd8f31</w:t>
               </w:r>
@@ -317,7 +317,7 @@
             <w:hyperlink r:id="rId7" w:history="1">
               <w:r>
                 <w:rPr>
-                  <w:rStyle w:val="Lienhypertexte"/>
+                  <w:rStyle w:val="Hyperlink"/>
                 </w:rPr>
                 <w:t>https://gitlab.com/veronika.pontolillo/python-project2/-/commit/4b4e773a820faa9268b1623f0f1ebe5e20dd8f31</w:t>
               </w:r>
@@ -424,7 +424,7 @@
             <w:hyperlink r:id="rId8" w:history="1">
               <w:r>
                 <w:rPr>
-                  <w:rStyle w:val="Lienhypertexte"/>
+                  <w:rStyle w:val="Hyperlink"/>
                 </w:rPr>
                 <w:t>https://gitlab.com/veronika.pontolillo/python-project2/-/commit/6d16ff33cccdb344015c04fce4079027fd633ba5</w:t>
               </w:r>
@@ -548,7 +548,7 @@
             <w:hyperlink r:id="rId9" w:history="1">
               <w:r>
                 <w:rPr>
-                  <w:rStyle w:val="Lienhypertexte"/>
+                  <w:rStyle w:val="Hyperlink"/>
                 </w:rPr>
                 <w:t>https://gitlab.com/veronika.pontolillo/python-project2/-/commit/fc423cc8b5df81bc3915b9c20484331e8d759070</w:t>
               </w:r>
@@ -640,63 +640,108 @@
             <w:tcW w:w="704" w:type="dxa"/>
             <w:shd w:val="clear" w:color="auto" w:fill="B4C6E7" w:themeFill="accent1" w:themeFillTint="66"/>
           </w:tcPr>
+          <w:p>
+            <w:r>
+              <w:t>T5</w:t>
+            </w:r>
+          </w:p>
+        </w:tc>
+        <w:tc>
+          <w:tcPr>
+            <w:tcW w:w="1559" w:type="dxa"/>
+            <w:shd w:val="clear" w:color="auto" w:fill="B4C6E7" w:themeFill="accent1" w:themeFillTint="66"/>
+          </w:tcPr>
+          <w:p>
+            <w:r>
+              <w:t>Added Post</w:t>
+            </w:r>
+            <w:r>
+              <w:t xml:space="preserve"> Model for product listing app</w:t>
+            </w:r>
+          </w:p>
+        </w:tc>
+        <w:tc>
+          <w:tcPr>
+            <w:tcW w:w="1701" w:type="dxa"/>
+            <w:shd w:val="clear" w:color="auto" w:fill="B4C6E7" w:themeFill="accent1" w:themeFillTint="66"/>
+          </w:tcPr>
+          <w:p>
+            <w:hyperlink r:id="rId10" w:history="1">
+              <w:r>
+                <w:rPr>
+                  <w:rStyle w:val="Hyperlink"/>
+                </w:rPr>
+                <w:t>https://gitlab.com/veronika.pontolillo/python-project2/-/commit/b42ffd1115941d27f40437de876053a44d46b701</w:t>
+              </w:r>
+            </w:hyperlink>
+          </w:p>
           <w:p/>
         </w:tc>
         <w:tc>
           <w:tcPr>
-            <w:tcW w:w="1559" w:type="dxa"/>
-            <w:shd w:val="clear" w:color="auto" w:fill="B4C6E7" w:themeFill="accent1" w:themeFillTint="66"/>
-          </w:tcPr>
-          <w:p/>
-        </w:tc>
-        <w:tc>
-          <w:tcPr>
-            <w:tcW w:w="1701" w:type="dxa"/>
-            <w:shd w:val="clear" w:color="auto" w:fill="B4C6E7" w:themeFill="accent1" w:themeFillTint="66"/>
-          </w:tcPr>
-          <w:p/>
-        </w:tc>
-        <w:tc>
-          <w:tcPr>
             <w:tcW w:w="851" w:type="dxa"/>
             <w:shd w:val="clear" w:color="auto" w:fill="B4C6E7" w:themeFill="accent1" w:themeFillTint="66"/>
           </w:tcPr>
-          <w:p/>
+          <w:p>
+            <w:r>
+              <w:t>Veronika</w:t>
+            </w:r>
+          </w:p>
         </w:tc>
         <w:tc>
           <w:tcPr>
             <w:tcW w:w="992" w:type="dxa"/>
             <w:shd w:val="clear" w:color="auto" w:fill="B4C6E7" w:themeFill="accent1" w:themeFillTint="66"/>
           </w:tcPr>
-          <w:p/>
+          <w:p>
+            <w:r>
+              <w:t>April 19th</w:t>
+            </w:r>
+          </w:p>
         </w:tc>
         <w:tc>
           <w:tcPr>
             <w:tcW w:w="709" w:type="dxa"/>
             <w:shd w:val="clear" w:color="auto" w:fill="B4C6E7" w:themeFill="accent1" w:themeFillTint="66"/>
           </w:tcPr>
-          <w:p/>
+          <w:p>
+            <w:r>
+              <w:t>3h</w:t>
+            </w:r>
+          </w:p>
         </w:tc>
         <w:tc>
           <w:tcPr>
             <w:tcW w:w="1418" w:type="dxa"/>
             <w:shd w:val="clear" w:color="auto" w:fill="B4C6E7" w:themeFill="accent1" w:themeFillTint="66"/>
           </w:tcPr>
-          <w:p/>
+          <w:p>
+            <w:r>
+              <w:t>Had difficulty with branching errors on git and getting my work migrate to the database.</w:t>
+            </w:r>
+          </w:p>
         </w:tc>
         <w:tc>
           <w:tcPr>
             <w:tcW w:w="708" w:type="dxa"/>
             <w:shd w:val="clear" w:color="auto" w:fill="B4C6E7" w:themeFill="accent1" w:themeFillTint="66"/>
           </w:tcPr>
-          <w:p/>
+          <w:p>
+            <w:r>
+              <w:t>70%</w:t>
+            </w:r>
+          </w:p>
         </w:tc>
         <w:tc>
           <w:tcPr>
             <w:tcW w:w="1134" w:type="dxa"/>
             <w:shd w:val="clear" w:color="auto" w:fill="B4C6E7" w:themeFill="accent1" w:themeFillTint="66"/>
           </w:tcPr>
-          <w:p/>
+          <w:p>
+            <w:r>
+              <w:t>Doesn’t work on main yet, because an error is stopping me from making migration to the database. I’m thinking something went wrong with the database and will fix it.</w:t>
+            </w:r>
+          </w:p>
         </w:tc>
       </w:tr>
     </w:tbl>
@@ -720,7 +765,7 @@
       </w:pPr>
     </w:p>
     <w:sectPr>
-      <w:headerReference w:type="default" r:id="rId10"/>
+      <w:headerReference w:type="default" r:id="rId11"/>
       <w:pgSz w:w="12240" w:h="15840"/>
       <w:pgMar w:top="1417" w:right="1417" w:bottom="1417" w:left="1417" w:header="708" w:footer="708" w:gutter="0"/>
       <w:cols w:space="708"/>
@@ -784,7 +829,7 @@
 <w:hdr xmlns:wpc="http://schemas.microsoft.com/office/word/2010/wordprocessingCanvas" xmlns:cx="http://schemas.microsoft.com/office/drawing/2014/chartex" xmlns:cx1="http://schemas.microsoft.com/office/drawing/2015/9/8/chartex" xmlns:cx2="http://schemas.microsoft.com/office/drawing/2015/10/21/chartex" xmlns:cx3="http://schemas.microsoft.com/office/drawing/2016/5/9/chartex" xmlns:cx4="http://schemas.microsoft.com/office/drawing/2016/5/10/chartex" xmlns:cx5="http://schemas.microsoft.com/office/drawing/2016/5/11/chartex" xmlns:cx6="http://schemas.microsoft.com/office/drawing/2016/5/12/chartex" xmlns:cx7="http://schemas.microsoft.com/office/drawing/2016/5/13/chartex" xmlns:cx8="http://schemas.microsoft.com/office/drawing/2016/5/14/chartex" xmlns:mc="http://schemas.openxmlformats.org/markup-compatibility/2006" xmlns:aink="http://schemas.microsoft.com/office/drawing/2016/ink" xmlns:am3d="http://schemas.microsoft.com/office/drawing/2017/model3d" xmlns:o="urn:schemas-microsoft-com:office:office" xmlns:r="http://schemas.openxmlformats.org/officeDocument/2006/relationships" xmlns:m="http://schemas.openxmlformats.org/officeDocument/2006/math" xmlns:v="urn:schemas-microsoft-com:vml" xmlns:wp14="http://schemas.microsoft.com/office/word/2010/wordprocessingDrawing" xmlns:wp="http://schemas.openxmlformats.org/drawingml/2006/wordprocessingDrawing" xmlns:w10="urn:schemas-microsoft-com:office:word" xmlns:w="http://schemas.openxmlformats.org/wordprocessingml/2006/main" xmlns:w14="http://schemas.microsoft.com/office/word/2010/wordml" xmlns:w15="http://schemas.microsoft.com/office/word/2012/wordml" xmlns:w16cex="http://schemas.microsoft.com/office/word/2018/wordml/cex" xmlns:w16cid="http://schemas.microsoft.com/office/word/2016/wordml/cid" xmlns:w16="http://schemas.microsoft.com/office/word/2018/wordml" xmlns:w16sdtdh="http://schemas.microsoft.com/office/word/2020/wordml/sdtdatahash" xmlns:w16se="http://schemas.microsoft.com/office/word/2015/wordml/symex" xmlns:wpg="http://schemas.microsoft.com/office/word/2010/wordprocessingGroup" xmlns:wpi="http://schemas.microsoft.com/office/word/2010/wordprocessingInk" xmlns:wne="http://schemas.microsoft.com/office/word/2006/wordml" xmlns:wps="http://schemas.microsoft.com/office/word/2010/wordprocessingShape" mc:Ignorable="w14 w15 w16se w16cid w16 w16cex w16sdtdh wp14">
   <w:p>
     <w:pPr>
-      <w:pStyle w:val="En-tte"/>
+      <w:pStyle w:val="Header"/>
       <w:jc w:val="right"/>
       <w:rPr>
         <w:b/>
@@ -1201,12 +1246,13 @@
     <w:name w:val="Normal"/>
     <w:qFormat/>
   </w:style>
-  <w:style w:type="character" w:default="1" w:styleId="Policepardfaut">
+  <w:style w:type="character" w:default="1" w:styleId="DefaultParagraphFont">
     <w:name w:val="Default Paragraph Font"/>
     <w:uiPriority w:val="1"/>
+    <w:semiHidden/>
     <w:unhideWhenUsed/>
   </w:style>
-  <w:style w:type="table" w:default="1" w:styleId="TableauNormal">
+  <w:style w:type="table" w:default="1" w:styleId="TableNormal">
     <w:name w:val="Normal Table"/>
     <w:uiPriority w:val="99"/>
     <w:semiHidden/>
@@ -1221,15 +1267,15 @@
       </w:tblCellMar>
     </w:tblPr>
   </w:style>
-  <w:style w:type="numbering" w:default="1" w:styleId="Aucuneliste">
+  <w:style w:type="numbering" w:default="1" w:styleId="NoList">
     <w:name w:val="No List"/>
     <w:uiPriority w:val="99"/>
     <w:semiHidden/>
     <w:unhideWhenUsed/>
   </w:style>
-  <w:style w:type="table" w:styleId="Grilledutableau">
+  <w:style w:type="table" w:styleId="TableGrid">
     <w:name w:val="Table Grid"/>
-    <w:basedOn w:val="TableauNormal"/>
+    <w:basedOn w:val="TableNormal"/>
     <w:uiPriority w:val="39"/>
     <w:rsid w:val="009B3F6D"/>
     <w:pPr>
@@ -1248,17 +1294,17 @@
   </w:style>
   <w:style w:type="character" w:customStyle="1" w:styleId="instancename">
     <w:name w:val="instancename"/>
-    <w:basedOn w:val="Policepardfaut"/>
+    <w:basedOn w:val="DefaultParagraphFont"/>
     <w:rsid w:val="001271A4"/>
   </w:style>
   <w:style w:type="character" w:customStyle="1" w:styleId="accesshide">
     <w:name w:val="accesshide"/>
-    <w:basedOn w:val="Policepardfaut"/>
+    <w:basedOn w:val="DefaultParagraphFont"/>
     <w:rsid w:val="001271A4"/>
   </w:style>
-  <w:style w:type="character" w:styleId="Lienhypertexte">
+  <w:style w:type="character" w:styleId="Hyperlink">
     <w:name w:val="Hyperlink"/>
-    <w:basedOn w:val="Policepardfaut"/>
+    <w:basedOn w:val="DefaultParagraphFont"/>
     <w:uiPriority w:val="99"/>
     <w:unhideWhenUsed/>
     <w:rsid w:val="002A3E90"/>
@@ -1267,9 +1313,9 @@
       <w:u w:val="single"/>
     </w:rPr>
   </w:style>
-  <w:style w:type="character" w:styleId="Mentionnonrsolue">
+  <w:style w:type="character" w:styleId="UnresolvedMention">
     <w:name w:val="Unresolved Mention"/>
-    <w:basedOn w:val="Policepardfaut"/>
+    <w:basedOn w:val="DefaultParagraphFont"/>
     <w:uiPriority w:val="99"/>
     <w:semiHidden/>
     <w:unhideWhenUsed/>
@@ -1279,9 +1325,9 @@
       <w:shd w:val="clear" w:color="auto" w:fill="E1DFDD"/>
     </w:rPr>
   </w:style>
-  <w:style w:type="character" w:styleId="Lienhypertextesuivivisit">
+  <w:style w:type="character" w:styleId="FollowedHyperlink">
     <w:name w:val="FollowedHyperlink"/>
-    <w:basedOn w:val="Policepardfaut"/>
+    <w:basedOn w:val="DefaultParagraphFont"/>
     <w:uiPriority w:val="99"/>
     <w:semiHidden/>
     <w:unhideWhenUsed/>
@@ -1291,10 +1337,10 @@
       <w:u w:val="single"/>
     </w:rPr>
   </w:style>
-  <w:style w:type="paragraph" w:styleId="En-tte">
+  <w:style w:type="paragraph" w:styleId="Header">
     <w:name w:val="header"/>
     <w:basedOn w:val="Normal"/>
-    <w:link w:val="En-tteCar"/>
+    <w:link w:val="HeaderChar"/>
     <w:uiPriority w:val="99"/>
     <w:unhideWhenUsed/>
     <w:rsid w:val="00CC2B09"/>
@@ -1306,17 +1352,17 @@
       <w:spacing w:after="0" w:line="240" w:lineRule="auto"/>
     </w:pPr>
   </w:style>
-  <w:style w:type="character" w:customStyle="1" w:styleId="En-tteCar">
-    <w:name w:val="En-tête Car"/>
-    <w:basedOn w:val="Policepardfaut"/>
-    <w:link w:val="En-tte"/>
+  <w:style w:type="character" w:customStyle="1" w:styleId="HeaderChar">
+    <w:name w:val="Header Char"/>
+    <w:basedOn w:val="DefaultParagraphFont"/>
+    <w:link w:val="Header"/>
     <w:uiPriority w:val="99"/>
     <w:rsid w:val="00CC2B09"/>
   </w:style>
-  <w:style w:type="paragraph" w:styleId="Pieddepage">
+  <w:style w:type="paragraph" w:styleId="Footer">
     <w:name w:val="footer"/>
     <w:basedOn w:val="Normal"/>
-    <w:link w:val="PieddepageCar"/>
+    <w:link w:val="FooterChar"/>
     <w:uiPriority w:val="99"/>
     <w:unhideWhenUsed/>
     <w:rsid w:val="00CC2B09"/>
@@ -1328,10 +1374,10 @@
       <w:spacing w:after="0" w:line="240" w:lineRule="auto"/>
     </w:pPr>
   </w:style>
-  <w:style w:type="character" w:customStyle="1" w:styleId="PieddepageCar">
-    <w:name w:val="Pied de page Car"/>
-    <w:basedOn w:val="Policepardfaut"/>
-    <w:link w:val="Pieddepage"/>
+  <w:style w:type="character" w:customStyle="1" w:styleId="FooterChar">
+    <w:name w:val="Footer Char"/>
+    <w:basedOn w:val="DefaultParagraphFont"/>
+    <w:link w:val="Footer"/>
     <w:uiPriority w:val="99"/>
     <w:rsid w:val="00CC2B09"/>
   </w:style>

</xml_diff>